<commit_message>
Manual 4 - 5.2 Update
</commit_message>
<xml_diff>
--- a/writing_files/user manual.docx
+++ b/writing_files/user manual.docx
@@ -3513,7 +3513,16 @@
         <w:ind w:left="1440"/>
       </w:pPr>
       <w:r>
-        <w:t>******NOT SURE WHAT THIS DOES*******</w:t>
+        <w:t xml:space="preserve">This allows the user to expand a singular column stored as a dictionary into an actual table that the user can then manipulate. It takes a nested dataset and moves what is required by the user into the top-most layer. First, upload a dataset that includes a column with a nested dataset. If a column that needs expanding is automatically detected, choose which column to expand and which columns to extract from the nested information. Click submit and </w:t>
+      </w:r>
+      <w:r>
+        <w:t xml:space="preserve">you can </w:t>
+      </w:r>
+      <w:r>
+        <w:t xml:space="preserve">view your information as columns of a table instead of nested </w:t>
+      </w:r>
+      <w:r>
+        <w:t xml:space="preserve">data. </w:t>
       </w:r>
     </w:p>
     <w:p>
@@ -3544,9 +3553,9 @@
           <w:noProof/>
         </w:rPr>
         <w:drawing>
-          <wp:inline distT="0" distB="0" distL="0" distR="0" wp14:anchorId="468FF410" wp14:editId="59AC1C89">
-            <wp:extent cx="4556760" cy="1944217"/>
-            <wp:effectExtent l="0" t="0" r="0" b="0"/>
+          <wp:inline distT="0" distB="0" distL="0" distR="0" wp14:anchorId="468FF410" wp14:editId="5866E079">
+            <wp:extent cx="3651738" cy="1558074"/>
+            <wp:effectExtent l="0" t="0" r="6350" b="4445"/>
             <wp:docPr id="277037855" name="Picture 1" descr="A screenshot of a computer&#10;&#10;Description automatically generated"/>
             <wp:cNvGraphicFramePr>
               <a:graphicFrameLocks xmlns:a="http://schemas.openxmlformats.org/drawingml/2006/main" noChangeAspect="1"/>
@@ -3567,7 +3576,7 @@
                   <pic:spPr>
                     <a:xfrm>
                       <a:off x="0" y="0"/>
-                      <a:ext cx="4563801" cy="1947221"/>
+                      <a:ext cx="3672594" cy="1566972"/>
                     </a:xfrm>
                     <a:prstGeom prst="rect">
                       <a:avLst/>
@@ -3585,6 +3594,7 @@
         <w:ind w:left="864"/>
       </w:pPr>
       <w:r>
+        <w:lastRenderedPageBreak/>
         <w:t xml:space="preserve">Just select all datasets and fill in the required information. This will save the new dataset to the </w:t>
       </w:r>
       <w:proofErr w:type="spellStart"/>
@@ -3602,7 +3612,6 @@
       </w:pPr>
       <w:bookmarkStart w:id="20" w:name="_Toc140225635"/>
       <w:r>
-        <w:lastRenderedPageBreak/>
         <w:t>Plot Functions</w:t>
       </w:r>
       <w:bookmarkEnd w:id="20"/>
@@ -3614,13 +3623,17 @@
       <w:r>
         <w:t xml:space="preserve">This section lets the user plot their dataset. Choose one of the options on the </w:t>
       </w:r>
-      <w:proofErr w:type="gramStart"/>
-      <w:r>
-        <w:t>left hand</w:t>
-      </w:r>
-      <w:proofErr w:type="gramEnd"/>
-      <w:r>
-        <w:t xml:space="preserve"> side menu and then fill in the required fields to obtain your plot. Below are the types of plots you can make: </w:t>
+      <w:r>
+        <w:t>left-hand</w:t>
+      </w:r>
+      <w:r>
+        <w:t xml:space="preserve"> side menu and then fill in the required fields to obtain your plot. Below are the types of plots you can make</w:t>
+      </w:r>
+      <w:r>
+        <w:t xml:space="preserve"> from your data</w:t>
+      </w:r>
+      <w:r>
+        <w:t xml:space="preserve">: </w:t>
       </w:r>
     </w:p>
     <w:p>
@@ -3798,7 +3811,75 @@
         <w:t>search algorithm to learn from data</w:t>
       </w:r>
       <w:r>
-        <w:t xml:space="preserve">. Upload the data that you want to use and then input the required fields. </w:t>
+        <w:t xml:space="preserve">. </w:t>
+      </w:r>
+      <w:r>
+        <w:t xml:space="preserve">Specifically, it allows us to study epistasis, the </w:t>
+      </w:r>
+      <w:r>
+        <w:t xml:space="preserve">interaction between two or more genes </w:t>
+      </w:r>
+      <w:r>
+        <w:t>that affect the</w:t>
+      </w:r>
+      <w:r>
+        <w:t xml:space="preserve"> phenotype</w:t>
+      </w:r>
+      <w:r>
+        <w:t xml:space="preserve">. This is useful to profile diseases in the genetic aspect. Conventional methods are not suited to handle the </w:t>
+      </w:r>
+      <w:r>
+        <w:t>high-dimensional data found in genome-wide association studies (GWAS)</w:t>
+      </w:r>
+      <w:r>
+        <w:t xml:space="preserve">. The </w:t>
+      </w:r>
+      <w:r>
+        <w:t>Multiple Beam Search (MBS)</w:t>
+      </w:r>
+      <w:r>
+        <w:t xml:space="preserve"> algorithm allows </w:t>
+      </w:r>
+      <w:r>
+        <w:t>detect</w:t>
+      </w:r>
+      <w:r>
+        <w:t>ing</w:t>
+      </w:r>
+      <w:r>
+        <w:t xml:space="preserve"> interacting genes </w:t>
+      </w:r>
+      <w:r>
+        <w:t>at a much faster rate. U</w:t>
+      </w:r>
+      <w:r>
+        <w:t xml:space="preserve">pload the data that you want to use and then input the required fields. </w:t>
+      </w:r>
+      <w:r>
+        <w:t xml:space="preserve">For more in-depth information, find the full paper </w:t>
+      </w:r>
+      <w:hyperlink r:id="rId21" w:history="1">
+        <w:r>
+          <w:rPr>
+            <w:rStyle w:val="Hyperlink"/>
+          </w:rPr>
+          <w:t>he</w:t>
+        </w:r>
+        <w:r>
+          <w:rPr>
+            <w:rStyle w:val="Hyperlink"/>
+          </w:rPr>
+          <w:t>r</w:t>
+        </w:r>
+        <w:r>
+          <w:rPr>
+            <w:rStyle w:val="Hyperlink"/>
+          </w:rPr>
+          <w:t>e</w:t>
+        </w:r>
+      </w:hyperlink>
+      <w:r>
+        <w:t xml:space="preserve">. </w:t>
       </w:r>
     </w:p>
     <w:p>
@@ -3810,9 +3891,10 @@
         <w:rPr>
           <w:noProof/>
         </w:rPr>
+        <w:lastRenderedPageBreak/>
         <w:drawing>
-          <wp:inline distT="0" distB="0" distL="0" distR="0" wp14:anchorId="33325957" wp14:editId="1B0B7E36">
-            <wp:extent cx="4290060" cy="1395645"/>
+          <wp:inline distT="0" distB="0" distL="0" distR="0" wp14:anchorId="33325957" wp14:editId="699CAB97">
+            <wp:extent cx="3241431" cy="1054504"/>
             <wp:effectExtent l="0" t="0" r="0" b="0"/>
             <wp:docPr id="782025303" name="Picture 1" descr="A screenshot of a computer&#10;&#10;Description automatically generated"/>
             <wp:cNvGraphicFramePr>
@@ -3826,7 +3908,7 @@
                     <pic:cNvPicPr/>
                   </pic:nvPicPr>
                   <pic:blipFill>
-                    <a:blip r:embed="rId21"/>
+                    <a:blip r:embed="rId22"/>
                     <a:stretch>
                       <a:fillRect/>
                     </a:stretch>
@@ -3834,7 +3916,7 @@
                   <pic:spPr>
                     <a:xfrm>
                       <a:off x="0" y="0"/>
-                      <a:ext cx="4292702" cy="1396504"/>
+                      <a:ext cx="3252855" cy="1058220"/>
                     </a:xfrm>
                     <a:prstGeom prst="rect">
                       <a:avLst/>
@@ -3879,7 +3961,58 @@
         <w:t xml:space="preserve"> data</w:t>
       </w:r>
       <w:r>
-        <w:t xml:space="preserve">. Upload the data and then input the required fields. </w:t>
+        <w:t xml:space="preserve">. </w:t>
+      </w:r>
+      <w:r>
+        <w:t xml:space="preserve">It specifically </w:t>
+      </w:r>
+      <w:r>
+        <w:t>learns interactions from high-dimensional data using a heuristic search</w:t>
+      </w:r>
+      <w:r>
+        <w:t xml:space="preserve">. This method builds on the </w:t>
+      </w:r>
+      <w:proofErr w:type="spellStart"/>
+      <w:r>
+        <w:t>Exhaustive_IGain</w:t>
+      </w:r>
+      <w:proofErr w:type="spellEnd"/>
+      <w:r>
+        <w:t xml:space="preserve"> </w:t>
+      </w:r>
+      <w:r>
+        <w:t xml:space="preserve">method previously developed </w:t>
+      </w:r>
+      <w:r>
+        <w:t>to learn interactions from low-dimensional data</w:t>
+      </w:r>
+      <w:r>
+        <w:t xml:space="preserve">. </w:t>
+      </w:r>
+      <w:r>
+        <w:t xml:space="preserve">Upload the data and then input the required fields. </w:t>
+      </w:r>
+      <w:r>
+        <w:t xml:space="preserve">More information about the IS thresholds and </w:t>
+      </w:r>
+      <w:proofErr w:type="spellStart"/>
+      <w:r>
+        <w:t>iGain</w:t>
+      </w:r>
+      <w:proofErr w:type="spellEnd"/>
+      <w:r>
+        <w:t xml:space="preserve"> can be found </w:t>
+      </w:r>
+      <w:hyperlink r:id="rId23" w:history="1">
+        <w:r>
+          <w:rPr>
+            <w:rStyle w:val="Hyperlink"/>
+          </w:rPr>
+          <w:t>here</w:t>
+        </w:r>
+      </w:hyperlink>
+      <w:r>
+        <w:t xml:space="preserve">.  </w:t>
       </w:r>
     </w:p>
     <w:p>
@@ -3891,11 +4024,10 @@
         <w:rPr>
           <w:noProof/>
         </w:rPr>
-        <w:lastRenderedPageBreak/>
         <w:drawing>
-          <wp:inline distT="0" distB="0" distL="0" distR="0" wp14:anchorId="49CF10D2" wp14:editId="7AE88178">
-            <wp:extent cx="3909060" cy="1827150"/>
-            <wp:effectExtent l="0" t="0" r="0" b="1905"/>
+          <wp:inline distT="0" distB="0" distL="0" distR="0" wp14:anchorId="49CF10D2" wp14:editId="11C5347A">
+            <wp:extent cx="2491154" cy="1164401"/>
+            <wp:effectExtent l="0" t="0" r="4445" b="0"/>
             <wp:docPr id="1602327670" name="Picture 1" descr="A screenshot of a computer&#10;&#10;Description automatically generated"/>
             <wp:cNvGraphicFramePr>
               <a:graphicFrameLocks xmlns:a="http://schemas.openxmlformats.org/drawingml/2006/main" noChangeAspect="1"/>
@@ -3908,7 +4040,7 @@
                     <pic:cNvPicPr/>
                   </pic:nvPicPr>
                   <pic:blipFill>
-                    <a:blip r:embed="rId22"/>
+                    <a:blip r:embed="rId24"/>
                     <a:stretch>
                       <a:fillRect/>
                     </a:stretch>
@@ -3916,7 +4048,7 @@
                   <pic:spPr>
                     <a:xfrm>
                       <a:off x="0" y="0"/>
-                      <a:ext cx="3921250" cy="1832848"/>
+                      <a:ext cx="2504141" cy="1170471"/>
                     </a:xfrm>
                     <a:prstGeom prst="rect">
                       <a:avLst/>
@@ -3943,6 +4075,34 @@
       <w:pPr>
         <w:ind w:left="1440"/>
       </w:pPr>
+      <w:r>
+        <w:t xml:space="preserve">This section allows the use of prediction models already pre-built on top of machine learning models to expedite its use. This allows their use without the use of coding and prior experience to predict </w:t>
+      </w:r>
+      <w:r>
+        <w:t>models using their own dataset</w:t>
+      </w:r>
+      <w:r>
+        <w:t xml:space="preserve">. There a numerous prediction models available to the user including Logistic, Regression, Support Vector Machines (SVMs), Decision Trees, and many more. The full list of prediction methods </w:t>
+      </w:r>
+      <w:proofErr w:type="gramStart"/>
+      <w:r>
+        <w:t>are</w:t>
+      </w:r>
+      <w:proofErr w:type="gramEnd"/>
+      <w:r>
+        <w:t xml:space="preserve"> found on the right side of the page </w:t>
+      </w:r>
+      <w:hyperlink r:id="rId25" w:history="1">
+        <w:r>
+          <w:rPr>
+            <w:rStyle w:val="Hyperlink"/>
+          </w:rPr>
+          <w:t>here</w:t>
+        </w:r>
+      </w:hyperlink>
+      <w:r>
+        <w:t xml:space="preserve">. </w:t>
+      </w:r>
     </w:p>
     <w:p>
       <w:pPr>
@@ -3956,6 +4116,25 @@
     </w:p>
     <w:p>
       <w:pPr>
+        <w:ind w:left="864"/>
+      </w:pPr>
+      <w:r>
+        <w:t xml:space="preserve">This section allows predictions from a shared model previously uploaded. First upload a shared model if not done so already. </w:t>
+      </w:r>
+      <w:r>
+        <w:t xml:space="preserve">Then choose the model to use for prediction by clicking the </w:t>
+      </w:r>
+      <w:proofErr w:type="gramStart"/>
+      <w:r>
+        <w:t>model</w:t>
+      </w:r>
+      <w:proofErr w:type="gramEnd"/>
+      <w:r>
+        <w:t xml:space="preserve"> name. Then upload the data for the prediction model to use. This can be done either manually using the form at the bottom of the page or using the template available for download. If using the template, upload the dataset file and click submit to receive the model prediction. </w:t>
+      </w:r>
+    </w:p>
+    <w:p>
+      <w:pPr>
         <w:pStyle w:val="Heading2"/>
       </w:pPr>
       <w:bookmarkStart w:id="30" w:name="_Toc140225643"/>
@@ -3963,6 +4142,11 @@
         <w:t>Decision Support</w:t>
       </w:r>
       <w:bookmarkEnd w:id="30"/>
+    </w:p>
+    <w:p>
+      <w:pPr>
+        <w:ind w:left="864"/>
+      </w:pPr>
     </w:p>
     <w:p>
       <w:pPr>
@@ -3978,10 +4162,50 @@
     </w:p>
     <w:p>
       <w:pPr>
-        <w:ind w:firstLine="360"/>
-      </w:pPr>
-      <w:r>
-        <w:t xml:space="preserve">Click “go to MBIL” to be redirected to the </w:t>
+        <w:ind w:left="360"/>
+      </w:pPr>
+      <w:r>
+        <w:t xml:space="preserve">The </w:t>
+      </w:r>
+      <w:r>
+        <w:t xml:space="preserve">Markov Blanket and Interactive </w:t>
+      </w:r>
+      <w:r>
+        <w:t>R</w:t>
+      </w:r>
+      <w:r>
+        <w:t xml:space="preserve">isk </w:t>
+      </w:r>
+      <w:r>
+        <w:t>F</w:t>
+      </w:r>
+      <w:r>
+        <w:t>actor Learner</w:t>
+      </w:r>
+      <w:r>
+        <w:t xml:space="preserve"> (MBIL) is an algorithm </w:t>
+      </w:r>
+      <w:r>
+        <w:t xml:space="preserve">that </w:t>
+      </w:r>
+      <w:r>
+        <w:t xml:space="preserve">learns single and interactive risk factors </w:t>
+      </w:r>
+      <w:r>
+        <w:t>that have</w:t>
+      </w:r>
+      <w:r>
+        <w:t xml:space="preserve"> a direct influence on a patient’s outcome</w:t>
+      </w:r>
+      <w:r>
+        <w:t xml:space="preserve">. </w:t>
+      </w:r>
+      <w:r>
+        <w:t xml:space="preserve">Click </w:t>
+      </w:r>
+      <w:r>
+        <w:lastRenderedPageBreak/>
+        <w:t xml:space="preserve">“go to MBIL” to be redirected to the </w:t>
       </w:r>
       <w:r>
         <w:t>Python Package Index (</w:t>
@@ -3998,7 +4222,32 @@
       </w:r>
       <w:proofErr w:type="spellEnd"/>
       <w:r>
-        <w:t xml:space="preserve">) for the MBIL package. </w:t>
+        <w:t>) for the MBIL package</w:t>
+      </w:r>
+      <w:r>
+        <w:t xml:space="preserve"> located </w:t>
+      </w:r>
+      <w:hyperlink r:id="rId26" w:history="1">
+        <w:r>
+          <w:rPr>
+            <w:rStyle w:val="Hyperlink"/>
+          </w:rPr>
+          <w:t>here</w:t>
+        </w:r>
+      </w:hyperlink>
+      <w:r>
+        <w:t xml:space="preserve">. More information about MBIL can be found at </w:t>
+      </w:r>
+      <w:hyperlink r:id="rId27" w:history="1">
+        <w:r>
+          <w:rPr>
+            <w:rStyle w:val="Hyperlink"/>
+          </w:rPr>
+          <w:t>BMC Bioinformatics</w:t>
+        </w:r>
+      </w:hyperlink>
+      <w:r>
+        <w:t xml:space="preserve">. </w:t>
       </w:r>
     </w:p>
     <w:p>
@@ -4081,7 +4330,7 @@
                     <pic:cNvPicPr/>
                   </pic:nvPicPr>
                   <pic:blipFill>
-                    <a:blip r:embed="rId23"/>
+                    <a:blip r:embed="rId28"/>
                     <a:stretch>
                       <a:fillRect/>
                     </a:stretch>
@@ -4157,7 +4406,7 @@
                     <pic:cNvPicPr/>
                   </pic:nvPicPr>
                   <pic:blipFill>
-                    <a:blip r:embed="rId24"/>
+                    <a:blip r:embed="rId29"/>
                     <a:stretch>
                       <a:fillRect/>
                     </a:stretch>
@@ -4184,7 +4433,6 @@
         <w:ind w:left="864"/>
       </w:pPr>
       <w:r>
-        <w:lastRenderedPageBreak/>
         <w:t xml:space="preserve">Then, fill in the fields below or upload a text file with the information filled in. An example of how to organize the information so the application can understand it is given below. </w:t>
       </w:r>
     </w:p>
@@ -4214,7 +4462,7 @@
                     <pic:cNvPicPr/>
                   </pic:nvPicPr>
                   <pic:blipFill>
-                    <a:blip r:embed="rId25"/>
+                    <a:blip r:embed="rId30"/>
                     <a:stretch>
                       <a:fillRect/>
                     </a:stretch>
@@ -4318,7 +4566,7 @@
                     <pic:cNvPicPr/>
                   </pic:nvPicPr>
                   <pic:blipFill>
-                    <a:blip r:embed="rId26"/>
+                    <a:blip r:embed="rId31"/>
                     <a:stretch>
                       <a:fillRect/>
                     </a:stretch>
@@ -4346,6 +4594,7 @@
       <w:bookmarkStart w:id="43" w:name="_Toc140160412"/>
       <w:bookmarkStart w:id="44" w:name="_Toc140225650"/>
       <w:r>
+        <w:lastRenderedPageBreak/>
         <w:t>Share a Model</w:t>
       </w:r>
       <w:bookmarkEnd w:id="43"/>
@@ -4398,7 +4647,7 @@
                     <pic:cNvPicPr/>
                   </pic:nvPicPr>
                   <pic:blipFill>
-                    <a:blip r:embed="rId27"/>
+                    <a:blip r:embed="rId32"/>
                     <a:stretch>
                       <a:fillRect/>
                     </a:stretch>
@@ -4464,7 +4713,7 @@
                     <pic:cNvPicPr/>
                   </pic:nvPicPr>
                   <pic:blipFill>
-                    <a:blip r:embed="rId28"/>
+                    <a:blip r:embed="rId33"/>
                     <a:stretch>
                       <a:fillRect/>
                     </a:stretch>
@@ -4525,7 +4774,6 @@
         <w:rPr>
           <w:noProof/>
         </w:rPr>
-        <w:lastRenderedPageBreak/>
         <w:drawing>
           <wp:inline distT="0" distB="0" distL="0" distR="0" wp14:anchorId="6902C0D7" wp14:editId="29ACDC83">
             <wp:extent cx="3794043" cy="1173258"/>
@@ -4542,7 +4790,7 @@
                     <pic:cNvPicPr/>
                   </pic:nvPicPr>
                   <pic:blipFill>
-                    <a:blip r:embed="rId29"/>
+                    <a:blip r:embed="rId34"/>
                     <a:stretch>
                       <a:fillRect/>
                     </a:stretch>
@@ -4598,7 +4846,7 @@
                     <pic:cNvPicPr/>
                   </pic:nvPicPr>
                   <pic:blipFill>
-                    <a:blip r:embed="rId30"/>
+                    <a:blip r:embed="rId35"/>
                     <a:stretch>
                       <a:fillRect/>
                     </a:stretch>

</xml_diff>

<commit_message>
5.3, images, and final touches for manual
</commit_message>
<xml_diff>
--- a/writing_files/user manual.docx
+++ b/writing_files/user manual.docx
@@ -75,7 +75,7 @@
           <w:r>
             <w:fldChar w:fldCharType="separate"/>
           </w:r>
-          <w:hyperlink w:anchor="_Toc140225623" w:history="1">
+          <w:hyperlink w:anchor="_Toc141336781" w:history="1">
             <w:r>
               <w:rPr>
                 <w:rStyle w:val="Hyperlink"/>
@@ -119,7 +119,7 @@
                 <w:noProof/>
                 <w:webHidden/>
               </w:rPr>
-              <w:instrText xml:space="preserve"> PAGEREF _Toc140225623 \h </w:instrText>
+              <w:instrText xml:space="preserve"> PAGEREF _Toc141336781 \h </w:instrText>
             </w:r>
             <w:r>
               <w:rPr>
@@ -164,7 +164,7 @@
               <w:szCs w:val="22"/>
             </w:rPr>
           </w:pPr>
-          <w:hyperlink w:anchor="_Toc140225624" w:history="1">
+          <w:hyperlink w:anchor="_Toc141336782" w:history="1">
             <w:r>
               <w:rPr>
                 <w:rStyle w:val="Hyperlink"/>
@@ -208,7 +208,7 @@
                 <w:noProof/>
                 <w:webHidden/>
               </w:rPr>
-              <w:instrText xml:space="preserve"> PAGEREF _Toc140225624 \h </w:instrText>
+              <w:instrText xml:space="preserve"> PAGEREF _Toc141336782 \h </w:instrText>
             </w:r>
             <w:r>
               <w:rPr>
@@ -253,7 +253,7 @@
               <w:szCs w:val="22"/>
             </w:rPr>
           </w:pPr>
-          <w:hyperlink w:anchor="_Toc140225625" w:history="1">
+          <w:hyperlink w:anchor="_Toc141336783" w:history="1">
             <w:r>
               <w:rPr>
                 <w:rStyle w:val="Hyperlink"/>
@@ -297,7 +297,7 @@
                 <w:noProof/>
                 <w:webHidden/>
               </w:rPr>
-              <w:instrText xml:space="preserve"> PAGEREF _Toc140225625 \h </w:instrText>
+              <w:instrText xml:space="preserve"> PAGEREF _Toc141336783 \h </w:instrText>
             </w:r>
             <w:r>
               <w:rPr>
@@ -342,7 +342,7 @@
               <w:szCs w:val="22"/>
             </w:rPr>
           </w:pPr>
-          <w:hyperlink w:anchor="_Toc140225626" w:history="1">
+          <w:hyperlink w:anchor="_Toc141336784" w:history="1">
             <w:r>
               <w:rPr>
                 <w:rStyle w:val="Hyperlink"/>
@@ -386,7 +386,7 @@
                 <w:noProof/>
                 <w:webHidden/>
               </w:rPr>
-              <w:instrText xml:space="preserve"> PAGEREF _Toc140225626 \h </w:instrText>
+              <w:instrText xml:space="preserve"> PAGEREF _Toc141336784 \h </w:instrText>
             </w:r>
             <w:r>
               <w:rPr>
@@ -431,7 +431,7 @@
               <w:szCs w:val="22"/>
             </w:rPr>
           </w:pPr>
-          <w:hyperlink w:anchor="_Toc140225627" w:history="1">
+          <w:hyperlink w:anchor="_Toc141336785" w:history="1">
             <w:r>
               <w:rPr>
                 <w:rStyle w:val="Hyperlink"/>
@@ -475,7 +475,7 @@
                 <w:noProof/>
                 <w:webHidden/>
               </w:rPr>
-              <w:instrText xml:space="preserve"> PAGEREF _Toc140225627 \h </w:instrText>
+              <w:instrText xml:space="preserve"> PAGEREF _Toc141336785 \h </w:instrText>
             </w:r>
             <w:r>
               <w:rPr>
@@ -520,7 +520,7 @@
               <w:szCs w:val="22"/>
             </w:rPr>
           </w:pPr>
-          <w:hyperlink w:anchor="_Toc140225628" w:history="1">
+          <w:hyperlink w:anchor="_Toc141336786" w:history="1">
             <w:r>
               <w:rPr>
                 <w:rStyle w:val="Hyperlink"/>
@@ -564,7 +564,7 @@
                 <w:noProof/>
                 <w:webHidden/>
               </w:rPr>
-              <w:instrText xml:space="preserve"> PAGEREF _Toc140225628 \h </w:instrText>
+              <w:instrText xml:space="preserve"> PAGEREF _Toc141336786 \h </w:instrText>
             </w:r>
             <w:r>
               <w:rPr>
@@ -609,7 +609,7 @@
               <w:szCs w:val="22"/>
             </w:rPr>
           </w:pPr>
-          <w:hyperlink w:anchor="_Toc140225629" w:history="1">
+          <w:hyperlink w:anchor="_Toc141336787" w:history="1">
             <w:r>
               <w:rPr>
                 <w:rStyle w:val="Hyperlink"/>
@@ -653,7 +653,7 @@
                 <w:noProof/>
                 <w:webHidden/>
               </w:rPr>
-              <w:instrText xml:space="preserve"> PAGEREF _Toc140225629 \h </w:instrText>
+              <w:instrText xml:space="preserve"> PAGEREF _Toc141336787 \h </w:instrText>
             </w:r>
             <w:r>
               <w:rPr>
@@ -698,7 +698,7 @@
               <w:szCs w:val="22"/>
             </w:rPr>
           </w:pPr>
-          <w:hyperlink w:anchor="_Toc140225630" w:history="1">
+          <w:hyperlink w:anchor="_Toc141336788" w:history="1">
             <w:r>
               <w:rPr>
                 <w:rStyle w:val="Hyperlink"/>
@@ -742,7 +742,7 @@
                 <w:noProof/>
                 <w:webHidden/>
               </w:rPr>
-              <w:instrText xml:space="preserve"> PAGEREF _Toc140225630 \h </w:instrText>
+              <w:instrText xml:space="preserve"> PAGEREF _Toc141336788 \h </w:instrText>
             </w:r>
             <w:r>
               <w:rPr>
@@ -787,7 +787,7 @@
               <w:szCs w:val="22"/>
             </w:rPr>
           </w:pPr>
-          <w:hyperlink w:anchor="_Toc140225631" w:history="1">
+          <w:hyperlink w:anchor="_Toc141336789" w:history="1">
             <w:r>
               <w:rPr>
                 <w:rStyle w:val="Hyperlink"/>
@@ -831,7 +831,7 @@
                 <w:noProof/>
                 <w:webHidden/>
               </w:rPr>
-              <w:instrText xml:space="preserve"> PAGEREF _Toc140225631 \h </w:instrText>
+              <w:instrText xml:space="preserve"> PAGEREF _Toc141336789 \h </w:instrText>
             </w:r>
             <w:r>
               <w:rPr>
@@ -851,7 +851,7 @@
                 <w:noProof/>
                 <w:webHidden/>
               </w:rPr>
-              <w:t>4</w:t>
+              <w:t>3</w:t>
             </w:r>
             <w:r>
               <w:rPr>
@@ -876,7 +876,7 @@
               <w:szCs w:val="22"/>
             </w:rPr>
           </w:pPr>
-          <w:hyperlink w:anchor="_Toc140225632" w:history="1">
+          <w:hyperlink w:anchor="_Toc141336790" w:history="1">
             <w:r>
               <w:rPr>
                 <w:rStyle w:val="Hyperlink"/>
@@ -920,7 +920,7 @@
                 <w:noProof/>
                 <w:webHidden/>
               </w:rPr>
-              <w:instrText xml:space="preserve"> PAGEREF _Toc140225632 \h </w:instrText>
+              <w:instrText xml:space="preserve"> PAGEREF _Toc141336790 \h </w:instrText>
             </w:r>
             <w:r>
               <w:rPr>
@@ -965,7 +965,7 @@
               <w:szCs w:val="22"/>
             </w:rPr>
           </w:pPr>
-          <w:hyperlink w:anchor="_Toc140225633" w:history="1">
+          <w:hyperlink w:anchor="_Toc141336791" w:history="1">
             <w:r>
               <w:rPr>
                 <w:rStyle w:val="Hyperlink"/>
@@ -1009,7 +1009,7 @@
                 <w:noProof/>
                 <w:webHidden/>
               </w:rPr>
-              <w:instrText xml:space="preserve"> PAGEREF _Toc140225633 \h </w:instrText>
+              <w:instrText xml:space="preserve"> PAGEREF _Toc141336791 \h </w:instrText>
             </w:r>
             <w:r>
               <w:rPr>
@@ -1054,7 +1054,7 @@
               <w:szCs w:val="22"/>
             </w:rPr>
           </w:pPr>
-          <w:hyperlink w:anchor="_Toc140225634" w:history="1">
+          <w:hyperlink w:anchor="_Toc141336792" w:history="1">
             <w:r>
               <w:rPr>
                 <w:rStyle w:val="Hyperlink"/>
@@ -1098,7 +1098,7 @@
                 <w:noProof/>
                 <w:webHidden/>
               </w:rPr>
-              <w:instrText xml:space="preserve"> PAGEREF _Toc140225634 \h </w:instrText>
+              <w:instrText xml:space="preserve"> PAGEREF _Toc141336792 \h </w:instrText>
             </w:r>
             <w:r>
               <w:rPr>
@@ -1143,7 +1143,7 @@
               <w:szCs w:val="22"/>
             </w:rPr>
           </w:pPr>
-          <w:hyperlink w:anchor="_Toc140225635" w:history="1">
+          <w:hyperlink w:anchor="_Toc141336793" w:history="1">
             <w:r>
               <w:rPr>
                 <w:rStyle w:val="Hyperlink"/>
@@ -1187,7 +1187,7 @@
                 <w:noProof/>
                 <w:webHidden/>
               </w:rPr>
-              <w:instrText xml:space="preserve"> PAGEREF _Toc140225635 \h </w:instrText>
+              <w:instrText xml:space="preserve"> PAGEREF _Toc141336793 \h </w:instrText>
             </w:r>
             <w:r>
               <w:rPr>
@@ -1232,7 +1232,7 @@
               <w:szCs w:val="22"/>
             </w:rPr>
           </w:pPr>
-          <w:hyperlink w:anchor="_Toc140225636" w:history="1">
+          <w:hyperlink w:anchor="_Toc141336794" w:history="1">
             <w:r>
               <w:rPr>
                 <w:rStyle w:val="Hyperlink"/>
@@ -1255,7 +1255,7 @@
                 <w:rStyle w:val="Hyperlink"/>
                 <w:noProof/>
               </w:rPr>
-              <w:t>Statistic Analysis</w:t>
+              <w:t>Statistical Analysis</w:t>
             </w:r>
             <w:r>
               <w:rPr>
@@ -1276,7 +1276,7 @@
                 <w:noProof/>
                 <w:webHidden/>
               </w:rPr>
-              <w:instrText xml:space="preserve"> PAGEREF _Toc140225636 \h </w:instrText>
+              <w:instrText xml:space="preserve"> PAGEREF _Toc141336794 \h </w:instrText>
             </w:r>
             <w:r>
               <w:rPr>
@@ -1321,7 +1321,7 @@
               <w:szCs w:val="22"/>
             </w:rPr>
           </w:pPr>
-          <w:hyperlink w:anchor="_Toc140225637" w:history="1">
+          <w:hyperlink w:anchor="_Toc141336795" w:history="1">
             <w:r>
               <w:rPr>
                 <w:rStyle w:val="Hyperlink"/>
@@ -1365,7 +1365,7 @@
                 <w:noProof/>
                 <w:webHidden/>
               </w:rPr>
-              <w:instrText xml:space="preserve"> PAGEREF _Toc140225637 \h </w:instrText>
+              <w:instrText xml:space="preserve"> PAGEREF _Toc141336795 \h </w:instrText>
             </w:r>
             <w:r>
               <w:rPr>
@@ -1410,7 +1410,7 @@
               <w:szCs w:val="22"/>
             </w:rPr>
           </w:pPr>
-          <w:hyperlink w:anchor="_Toc140225638" w:history="1">
+          <w:hyperlink w:anchor="_Toc141336796" w:history="1">
             <w:r>
               <w:rPr>
                 <w:rStyle w:val="Hyperlink"/>
@@ -1454,7 +1454,7 @@
                 <w:noProof/>
                 <w:webHidden/>
               </w:rPr>
-              <w:instrText xml:space="preserve"> PAGEREF _Toc140225638 \h </w:instrText>
+              <w:instrText xml:space="preserve"> PAGEREF _Toc141336796 \h </w:instrText>
             </w:r>
             <w:r>
               <w:rPr>
@@ -1499,7 +1499,7 @@
               <w:szCs w:val="22"/>
             </w:rPr>
           </w:pPr>
-          <w:hyperlink w:anchor="_Toc140225639" w:history="1">
+          <w:hyperlink w:anchor="_Toc141336797" w:history="1">
             <w:r>
               <w:rPr>
                 <w:rStyle w:val="Hyperlink"/>
@@ -1543,7 +1543,7 @@
                 <w:noProof/>
                 <w:webHidden/>
               </w:rPr>
-              <w:instrText xml:space="preserve"> PAGEREF _Toc140225639 \h </w:instrText>
+              <w:instrText xml:space="preserve"> PAGEREF _Toc141336797 \h </w:instrText>
             </w:r>
             <w:r>
               <w:rPr>
@@ -1563,7 +1563,7 @@
                 <w:noProof/>
                 <w:webHidden/>
               </w:rPr>
-              <w:t>6</w:t>
+              <w:t>5</w:t>
             </w:r>
             <w:r>
               <w:rPr>
@@ -1588,7 +1588,7 @@
               <w:szCs w:val="22"/>
             </w:rPr>
           </w:pPr>
-          <w:hyperlink w:anchor="_Toc140225640" w:history="1">
+          <w:hyperlink w:anchor="_Toc141336798" w:history="1">
             <w:r>
               <w:rPr>
                 <w:rStyle w:val="Hyperlink"/>
@@ -1632,7 +1632,7 @@
                 <w:noProof/>
                 <w:webHidden/>
               </w:rPr>
-              <w:instrText xml:space="preserve"> PAGEREF _Toc140225640 \h </w:instrText>
+              <w:instrText xml:space="preserve"> PAGEREF _Toc141336798 \h </w:instrText>
             </w:r>
             <w:r>
               <w:rPr>
@@ -1677,7 +1677,7 @@
               <w:szCs w:val="22"/>
             </w:rPr>
           </w:pPr>
-          <w:hyperlink w:anchor="_Toc140225641" w:history="1">
+          <w:hyperlink w:anchor="_Toc141336799" w:history="1">
             <w:r>
               <w:rPr>
                 <w:rStyle w:val="Hyperlink"/>
@@ -1721,7 +1721,7 @@
                 <w:noProof/>
                 <w:webHidden/>
               </w:rPr>
-              <w:instrText xml:space="preserve"> PAGEREF _Toc140225641 \h </w:instrText>
+              <w:instrText xml:space="preserve"> PAGEREF _Toc141336799 \h </w:instrText>
             </w:r>
             <w:r>
               <w:rPr>
@@ -1766,7 +1766,7 @@
               <w:szCs w:val="22"/>
             </w:rPr>
           </w:pPr>
-          <w:hyperlink w:anchor="_Toc140225642" w:history="1">
+          <w:hyperlink w:anchor="_Toc141336800" w:history="1">
             <w:r>
               <w:rPr>
                 <w:rStyle w:val="Hyperlink"/>
@@ -1810,7 +1810,7 @@
                 <w:noProof/>
                 <w:webHidden/>
               </w:rPr>
-              <w:instrText xml:space="preserve"> PAGEREF _Toc140225642 \h </w:instrText>
+              <w:instrText xml:space="preserve"> PAGEREF _Toc141336800 \h </w:instrText>
             </w:r>
             <w:r>
               <w:rPr>
@@ -1855,7 +1855,7 @@
               <w:szCs w:val="22"/>
             </w:rPr>
           </w:pPr>
-          <w:hyperlink w:anchor="_Toc140225643" w:history="1">
+          <w:hyperlink w:anchor="_Toc141336801" w:history="1">
             <w:r>
               <w:rPr>
                 <w:rStyle w:val="Hyperlink"/>
@@ -1899,7 +1899,7 @@
                 <w:noProof/>
                 <w:webHidden/>
               </w:rPr>
-              <w:instrText xml:space="preserve"> PAGEREF _Toc140225643 \h </w:instrText>
+              <w:instrText xml:space="preserve"> PAGEREF _Toc141336801 \h </w:instrText>
             </w:r>
             <w:r>
               <w:rPr>
@@ -1944,7 +1944,7 @@
               <w:szCs w:val="22"/>
             </w:rPr>
           </w:pPr>
-          <w:hyperlink w:anchor="_Toc140225644" w:history="1">
+          <w:hyperlink w:anchor="_Toc141336802" w:history="1">
             <w:r>
               <w:rPr>
                 <w:rStyle w:val="Hyperlink"/>
@@ -1988,7 +1988,7 @@
                 <w:noProof/>
                 <w:webHidden/>
               </w:rPr>
-              <w:instrText xml:space="preserve"> PAGEREF _Toc140225644 \h </w:instrText>
+              <w:instrText xml:space="preserve"> PAGEREF _Toc141336802 \h </w:instrText>
             </w:r>
             <w:r>
               <w:rPr>
@@ -2008,7 +2008,7 @@
                 <w:noProof/>
                 <w:webHidden/>
               </w:rPr>
-              <w:t>6</w:t>
+              <w:t>7</w:t>
             </w:r>
             <w:r>
               <w:rPr>
@@ -2033,7 +2033,7 @@
               <w:szCs w:val="22"/>
             </w:rPr>
           </w:pPr>
-          <w:hyperlink w:anchor="_Toc140225645" w:history="1">
+          <w:hyperlink w:anchor="_Toc141336803" w:history="1">
             <w:r>
               <w:rPr>
                 <w:rStyle w:val="Hyperlink"/>
@@ -2077,7 +2077,7 @@
                 <w:noProof/>
                 <w:webHidden/>
               </w:rPr>
-              <w:instrText xml:space="preserve"> PAGEREF _Toc140225645 \h </w:instrText>
+              <w:instrText xml:space="preserve"> PAGEREF _Toc141336803 \h </w:instrText>
             </w:r>
             <w:r>
               <w:rPr>
@@ -2097,7 +2097,7 @@
                 <w:noProof/>
                 <w:webHidden/>
               </w:rPr>
-              <w:t>6</w:t>
+              <w:t>7</w:t>
             </w:r>
             <w:r>
               <w:rPr>
@@ -2122,7 +2122,7 @@
               <w:szCs w:val="22"/>
             </w:rPr>
           </w:pPr>
-          <w:hyperlink w:anchor="_Toc140225646" w:history="1">
+          <w:hyperlink w:anchor="_Toc141336804" w:history="1">
             <w:r>
               <w:rPr>
                 <w:rStyle w:val="Hyperlink"/>
@@ -2166,7 +2166,7 @@
                 <w:noProof/>
                 <w:webHidden/>
               </w:rPr>
-              <w:instrText xml:space="preserve"> PAGEREF _Toc140225646 \h </w:instrText>
+              <w:instrText xml:space="preserve"> PAGEREF _Toc141336804 \h </w:instrText>
             </w:r>
             <w:r>
               <w:rPr>
@@ -2186,7 +2186,7 @@
                 <w:noProof/>
                 <w:webHidden/>
               </w:rPr>
-              <w:t>6</w:t>
+              <w:t>7</w:t>
             </w:r>
             <w:r>
               <w:rPr>
@@ -2211,7 +2211,7 @@
               <w:szCs w:val="22"/>
             </w:rPr>
           </w:pPr>
-          <w:hyperlink w:anchor="_Toc140225647" w:history="1">
+          <w:hyperlink w:anchor="_Toc141336805" w:history="1">
             <w:r>
               <w:rPr>
                 <w:rStyle w:val="Hyperlink"/>
@@ -2255,7 +2255,7 @@
                 <w:noProof/>
                 <w:webHidden/>
               </w:rPr>
-              <w:instrText xml:space="preserve"> PAGEREF _Toc140225647 \h </w:instrText>
+              <w:instrText xml:space="preserve"> PAGEREF _Toc141336805 \h </w:instrText>
             </w:r>
             <w:r>
               <w:rPr>
@@ -2300,7 +2300,7 @@
               <w:szCs w:val="22"/>
             </w:rPr>
           </w:pPr>
-          <w:hyperlink w:anchor="_Toc140225648" w:history="1">
+          <w:hyperlink w:anchor="_Toc141336806" w:history="1">
             <w:r>
               <w:rPr>
                 <w:rStyle w:val="Hyperlink"/>
@@ -2344,7 +2344,7 @@
                 <w:noProof/>
                 <w:webHidden/>
               </w:rPr>
-              <w:instrText xml:space="preserve"> PAGEREF _Toc140225648 \h </w:instrText>
+              <w:instrText xml:space="preserve"> PAGEREF _Toc141336806 \h </w:instrText>
             </w:r>
             <w:r>
               <w:rPr>
@@ -2389,7 +2389,7 @@
               <w:szCs w:val="22"/>
             </w:rPr>
           </w:pPr>
-          <w:hyperlink w:anchor="_Toc140225649" w:history="1">
+          <w:hyperlink w:anchor="_Toc141336807" w:history="1">
             <w:r>
               <w:rPr>
                 <w:rStyle w:val="Hyperlink"/>
@@ -2433,7 +2433,7 @@
                 <w:noProof/>
                 <w:webHidden/>
               </w:rPr>
-              <w:instrText xml:space="preserve"> PAGEREF _Toc140225649 \h </w:instrText>
+              <w:instrText xml:space="preserve"> PAGEREF _Toc141336807 \h </w:instrText>
             </w:r>
             <w:r>
               <w:rPr>
@@ -2478,7 +2478,7 @@
               <w:szCs w:val="22"/>
             </w:rPr>
           </w:pPr>
-          <w:hyperlink w:anchor="_Toc140225650" w:history="1">
+          <w:hyperlink w:anchor="_Toc141336808" w:history="1">
             <w:r>
               <w:rPr>
                 <w:rStyle w:val="Hyperlink"/>
@@ -2522,7 +2522,7 @@
                 <w:noProof/>
                 <w:webHidden/>
               </w:rPr>
-              <w:instrText xml:space="preserve"> PAGEREF _Toc140225650 \h </w:instrText>
+              <w:instrText xml:space="preserve"> PAGEREF _Toc141336808 \h </w:instrText>
             </w:r>
             <w:r>
               <w:rPr>
@@ -2542,7 +2542,7 @@
                 <w:noProof/>
                 <w:webHidden/>
               </w:rPr>
-              <w:t>7</w:t>
+              <w:t>8</w:t>
             </w:r>
             <w:r>
               <w:rPr>
@@ -2567,7 +2567,7 @@
               <w:szCs w:val="22"/>
             </w:rPr>
           </w:pPr>
-          <w:hyperlink w:anchor="_Toc140225651" w:history="1">
+          <w:hyperlink w:anchor="_Toc141336809" w:history="1">
             <w:r>
               <w:rPr>
                 <w:rStyle w:val="Hyperlink"/>
@@ -2611,7 +2611,7 @@
                 <w:noProof/>
                 <w:webHidden/>
               </w:rPr>
-              <w:instrText xml:space="preserve"> PAGEREF _Toc140225651 \h </w:instrText>
+              <w:instrText xml:space="preserve"> PAGEREF _Toc141336809 \h </w:instrText>
             </w:r>
             <w:r>
               <w:rPr>
@@ -2656,7 +2656,7 @@
               <w:szCs w:val="22"/>
             </w:rPr>
           </w:pPr>
-          <w:hyperlink w:anchor="_Toc140225652" w:history="1">
+          <w:hyperlink w:anchor="_Toc141336810" w:history="1">
             <w:r>
               <w:rPr>
                 <w:rStyle w:val="Hyperlink"/>
@@ -2700,7 +2700,7 @@
                 <w:noProof/>
                 <w:webHidden/>
               </w:rPr>
-              <w:instrText xml:space="preserve"> PAGEREF _Toc140225652 \h </w:instrText>
+              <w:instrText xml:space="preserve"> PAGEREF _Toc141336810 \h </w:instrText>
             </w:r>
             <w:r>
               <w:rPr>
@@ -2753,7 +2753,7 @@
         <w:pStyle w:val="Heading1"/>
       </w:pPr>
       <w:bookmarkStart w:id="0" w:name="_Toc140160395"/>
-      <w:bookmarkStart w:id="1" w:name="_Toc140225623"/>
+      <w:bookmarkStart w:id="1" w:name="_Toc141336781"/>
       <w:r>
         <w:lastRenderedPageBreak/>
         <w:t>Introduction</w:t>
@@ -2766,7 +2766,7 @@
         <w:pStyle w:val="Heading2"/>
       </w:pPr>
       <w:bookmarkStart w:id="2" w:name="_Toc140160397"/>
-      <w:bookmarkStart w:id="3" w:name="_Toc140225624"/>
+      <w:bookmarkStart w:id="3" w:name="_Toc141336782"/>
       <w:r>
         <w:t>Purpose</w:t>
       </w:r>
@@ -2810,7 +2810,7 @@
         <w:pStyle w:val="Heading2"/>
       </w:pPr>
       <w:bookmarkStart w:id="4" w:name="_Toc140160398"/>
-      <w:bookmarkStart w:id="5" w:name="_Toc140225625"/>
+      <w:bookmarkStart w:id="5" w:name="_Toc141336783"/>
       <w:r>
         <w:t>Navigational Menu</w:t>
       </w:r>
@@ -2845,7 +2845,7 @@
         <w:pStyle w:val="Heading2"/>
       </w:pPr>
       <w:bookmarkStart w:id="6" w:name="_Toc140160399"/>
-      <w:bookmarkStart w:id="7" w:name="_Toc140225626"/>
+      <w:bookmarkStart w:id="7" w:name="_Toc141336784"/>
       <w:r>
         <w:t>Account</w:t>
       </w:r>
@@ -2874,16 +2874,16 @@
           <w:noProof/>
         </w:rPr>
         <w:drawing>
-          <wp:anchor distT="0" distB="0" distL="114300" distR="114300" simplePos="0" relativeHeight="251658240" behindDoc="1" locked="0" layoutInCell="1" allowOverlap="1" wp14:anchorId="7D175A02" wp14:editId="4D77E1B2">
+          <wp:anchor distT="0" distB="0" distL="114300" distR="114300" simplePos="0" relativeHeight="251658240" behindDoc="1" locked="0" layoutInCell="1" allowOverlap="1" wp14:anchorId="7D175A02" wp14:editId="638EF19A">
             <wp:simplePos x="0" y="0"/>
             <wp:positionH relativeFrom="column">
               <wp:posOffset>944880</wp:posOffset>
             </wp:positionH>
             <wp:positionV relativeFrom="paragraph">
-              <wp:posOffset>19050</wp:posOffset>
+              <wp:posOffset>7620</wp:posOffset>
             </wp:positionV>
-            <wp:extent cx="2279015" cy="1424940"/>
-            <wp:effectExtent l="0" t="0" r="6985" b="3810"/>
+            <wp:extent cx="2137410" cy="1336040"/>
+            <wp:effectExtent l="19050" t="19050" r="15240" b="16510"/>
             <wp:wrapSquare wrapText="bothSides"/>
             <wp:docPr id="1055549336" name="Picture 1" descr="A screen shot of a login page&#10;&#10;Description automatically generated"/>
             <wp:cNvGraphicFramePr>
@@ -2911,11 +2911,16 @@
                   <pic:spPr>
                     <a:xfrm>
                       <a:off x="0" y="0"/>
-                      <a:ext cx="2279015" cy="1424940"/>
+                      <a:ext cx="2137410" cy="1336040"/>
                     </a:xfrm>
                     <a:prstGeom prst="rect">
                       <a:avLst/>
                     </a:prstGeom>
+                    <a:ln>
+                      <a:solidFill>
+                        <a:schemeClr val="accent1"/>
+                      </a:solidFill>
+                    </a:ln>
                   </pic:spPr>
                 </pic:pic>
               </a:graphicData>
@@ -2934,9 +2939,9 @@
           <w:noProof/>
         </w:rPr>
         <w:drawing>
-          <wp:inline distT="0" distB="0" distL="0" distR="0" wp14:anchorId="70459DA3" wp14:editId="35176C33">
-            <wp:extent cx="2354580" cy="1516956"/>
-            <wp:effectExtent l="0" t="0" r="7620" b="7620"/>
+          <wp:inline distT="0" distB="0" distL="0" distR="0" wp14:anchorId="70459DA3" wp14:editId="496BFA86">
+            <wp:extent cx="2063001" cy="1329104"/>
+            <wp:effectExtent l="19050" t="19050" r="13970" b="23495"/>
             <wp:docPr id="1072397201" name="Picture 1" descr="A screenshot of a register&#10;&#10;Description automatically generated"/>
             <wp:cNvGraphicFramePr>
               <a:graphicFrameLocks xmlns:a="http://schemas.openxmlformats.org/drawingml/2006/main" noChangeAspect="1"/>
@@ -2963,11 +2968,16 @@
                   <pic:spPr>
                     <a:xfrm>
                       <a:off x="0" y="0"/>
-                      <a:ext cx="2358838" cy="1519699"/>
+                      <a:ext cx="2085962" cy="1343897"/>
                     </a:xfrm>
                     <a:prstGeom prst="rect">
                       <a:avLst/>
                     </a:prstGeom>
+                    <a:ln>
+                      <a:solidFill>
+                        <a:schemeClr val="accent1"/>
+                      </a:solidFill>
+                    </a:ln>
                   </pic:spPr>
                 </pic:pic>
               </a:graphicData>
@@ -2981,6 +2991,12 @@
         <w:pStyle w:val="ListParagraph"/>
         <w:ind w:left="864"/>
       </w:pPr>
+    </w:p>
+    <w:p>
+      <w:pPr>
+        <w:pStyle w:val="ListParagraph"/>
+        <w:ind w:left="864"/>
+      </w:pPr>
       <w:r>
         <w:t xml:space="preserve">If you already have an account, sign in with your username and password. </w:t>
       </w:r>
@@ -2996,9 +3012,9 @@
           <w:noProof/>
         </w:rPr>
         <w:drawing>
-          <wp:inline distT="0" distB="0" distL="0" distR="0" wp14:anchorId="56DF179A" wp14:editId="47996256">
-            <wp:extent cx="2535382" cy="1225898"/>
-            <wp:effectExtent l="0" t="0" r="0" b="0"/>
+          <wp:inline distT="0" distB="0" distL="0" distR="0" wp14:anchorId="56DF179A" wp14:editId="7142D90E">
+            <wp:extent cx="2336658" cy="1129812"/>
+            <wp:effectExtent l="19050" t="19050" r="26035" b="13335"/>
             <wp:docPr id="1376956081" name="Picture 1" descr="A screenshot of a login screen&#10;&#10;Description automatically generated"/>
             <wp:cNvGraphicFramePr>
               <a:graphicFrameLocks xmlns:a="http://schemas.openxmlformats.org/drawingml/2006/main" noChangeAspect="1"/>
@@ -3019,11 +3035,16 @@
                   <pic:spPr>
                     <a:xfrm>
                       <a:off x="0" y="0"/>
-                      <a:ext cx="2550505" cy="1233210"/>
+                      <a:ext cx="2360807" cy="1141488"/>
                     </a:xfrm>
                     <a:prstGeom prst="rect">
                       <a:avLst/>
                     </a:prstGeom>
+                    <a:ln>
+                      <a:solidFill>
+                        <a:schemeClr val="accent1"/>
+                      </a:solidFill>
+                    </a:ln>
                   </pic:spPr>
                 </pic:pic>
               </a:graphicData>
@@ -3037,7 +3058,7 @@
         <w:pStyle w:val="Heading1"/>
       </w:pPr>
       <w:bookmarkStart w:id="8" w:name="_Toc140160400"/>
-      <w:bookmarkStart w:id="9" w:name="_Toc140225627"/>
+      <w:bookmarkStart w:id="9" w:name="_Toc141336785"/>
       <w:r>
         <w:softHyphen/>
       </w:r>
@@ -3066,9 +3087,9 @@
           <w:noProof/>
         </w:rPr>
         <w:drawing>
-          <wp:inline distT="0" distB="0" distL="0" distR="0" wp14:anchorId="526AAC1B" wp14:editId="6B26CA66">
-            <wp:extent cx="1618001" cy="1341120"/>
-            <wp:effectExtent l="0" t="0" r="1270" b="0"/>
+          <wp:inline distT="0" distB="0" distL="0" distR="0" wp14:anchorId="526AAC1B" wp14:editId="419EF550">
+            <wp:extent cx="1570892" cy="1302072"/>
+            <wp:effectExtent l="19050" t="19050" r="10795" b="12700"/>
             <wp:docPr id="1846825531" name="Picture 1" descr="A screenshot of a computer&#10;&#10;Description automatically generated"/>
             <wp:cNvGraphicFramePr>
               <a:graphicFrameLocks xmlns:a="http://schemas.openxmlformats.org/drawingml/2006/main" noChangeAspect="1"/>
@@ -3089,11 +3110,16 @@
                   <pic:spPr>
                     <a:xfrm>
                       <a:off x="0" y="0"/>
-                      <a:ext cx="1621598" cy="1344102"/>
+                      <a:ext cx="1580497" cy="1310034"/>
                     </a:xfrm>
                     <a:prstGeom prst="rect">
                       <a:avLst/>
                     </a:prstGeom>
+                    <a:ln>
+                      <a:solidFill>
+                        <a:schemeClr val="accent1"/>
+                      </a:solidFill>
+                    </a:ln>
                   </pic:spPr>
                 </pic:pic>
               </a:graphicData>
@@ -3107,7 +3133,7 @@
         <w:pStyle w:val="Heading1"/>
       </w:pPr>
       <w:bookmarkStart w:id="10" w:name="_Toc140160401"/>
-      <w:bookmarkStart w:id="11" w:name="_Toc140225628"/>
+      <w:bookmarkStart w:id="11" w:name="_Toc141336786"/>
       <w:proofErr w:type="spellStart"/>
       <w:r>
         <w:lastRenderedPageBreak/>
@@ -3178,9 +3204,9 @@
           <w:noProof/>
         </w:rPr>
         <w:drawing>
-          <wp:inline distT="0" distB="0" distL="0" distR="0" wp14:anchorId="47DAE8A1" wp14:editId="341B3A76">
-            <wp:extent cx="3662436" cy="2811780"/>
-            <wp:effectExtent l="0" t="0" r="0" b="7620"/>
+          <wp:inline distT="0" distB="0" distL="0" distR="0" wp14:anchorId="47DAE8A1" wp14:editId="3703E423">
+            <wp:extent cx="3058257" cy="1753910"/>
+            <wp:effectExtent l="19050" t="19050" r="27940" b="17780"/>
             <wp:docPr id="1653687659" name="Picture 1" descr="A screenshot of a chat&#10;&#10;Description automatically generated"/>
             <wp:cNvGraphicFramePr>
               <a:graphicFrameLocks xmlns:a="http://schemas.openxmlformats.org/drawingml/2006/main" noChangeAspect="1"/>
@@ -3192,20 +3218,29 @@
                     <pic:cNvPr id="1653687659" name="Picture 1" descr="A screenshot of a chat&#10;&#10;Description automatically generated"/>
                     <pic:cNvPicPr/>
                   </pic:nvPicPr>
-                  <pic:blipFill>
+                  <pic:blipFill rotWithShape="1">
                     <a:blip r:embed="rId13"/>
-                    <a:stretch>
-                      <a:fillRect/>
-                    </a:stretch>
+                    <a:srcRect b="25300"/>
+                    <a:stretch/>
                   </pic:blipFill>
-                  <pic:spPr>
+                  <pic:spPr bwMode="auto">
                     <a:xfrm>
                       <a:off x="0" y="0"/>
-                      <a:ext cx="3665402" cy="2814057"/>
+                      <a:ext cx="3111715" cy="1784568"/>
                     </a:xfrm>
                     <a:prstGeom prst="rect">
                       <a:avLst/>
                     </a:prstGeom>
+                    <a:ln>
+                      <a:solidFill>
+                        <a:schemeClr val="accent1"/>
+                      </a:solidFill>
+                    </a:ln>
+                    <a:extLst>
+                      <a:ext uri="{53640926-AAD7-44D8-BBD7-CCE9431645EC}">
+                        <a14:shadowObscured xmlns:a14="http://schemas.microsoft.com/office/drawing/2010/main"/>
+                      </a:ext>
+                    </a:extLst>
                   </pic:spPr>
                 </pic:pic>
               </a:graphicData>
@@ -3219,7 +3254,7 @@
         <w:pStyle w:val="Heading1"/>
       </w:pPr>
       <w:bookmarkStart w:id="12" w:name="_Toc140160402"/>
-      <w:bookmarkStart w:id="13" w:name="_Toc140225629"/>
+      <w:bookmarkStart w:id="13" w:name="_Toc141336787"/>
       <w:r>
         <w:t>Data Analysis</w:t>
       </w:r>
@@ -3231,7 +3266,7 @@
         <w:pStyle w:val="Heading2"/>
       </w:pPr>
       <w:bookmarkStart w:id="14" w:name="_Toc140160403"/>
-      <w:bookmarkStart w:id="15" w:name="_Toc140225630"/>
+      <w:bookmarkStart w:id="15" w:name="_Toc141336788"/>
       <w:bookmarkEnd w:id="14"/>
       <w:r>
         <w:t>Retrieve Subsets</w:t>
@@ -3268,9 +3303,9 @@
           <w:noProof/>
         </w:rPr>
         <w:drawing>
-          <wp:inline distT="0" distB="0" distL="0" distR="0" wp14:anchorId="173E25A7" wp14:editId="7F4AC59D">
+          <wp:inline distT="0" distB="0" distL="0" distR="0" wp14:anchorId="173E25A7" wp14:editId="7294ECB2">
             <wp:extent cx="3186720" cy="1104900"/>
-            <wp:effectExtent l="0" t="0" r="0" b="0"/>
+            <wp:effectExtent l="19050" t="19050" r="13970" b="19050"/>
             <wp:docPr id="729190560" name="Picture 1" descr="A screenshot of a computer&#10;&#10;Description automatically generated"/>
             <wp:cNvGraphicFramePr>
               <a:graphicFrameLocks xmlns:a="http://schemas.openxmlformats.org/drawingml/2006/main" noChangeAspect="1"/>
@@ -3296,6 +3331,11 @@
                     <a:prstGeom prst="rect">
                       <a:avLst/>
                     </a:prstGeom>
+                    <a:ln>
+                      <a:solidFill>
+                        <a:schemeClr val="accent1"/>
+                      </a:solidFill>
+                    </a:ln>
                   </pic:spPr>
                 </pic:pic>
               </a:graphicData>
@@ -3307,6 +3347,12 @@
     <w:p>
       <w:pPr>
         <w:ind w:left="864"/>
+        <w:jc w:val="center"/>
+      </w:pPr>
+    </w:p>
+    <w:p>
+      <w:pPr>
+        <w:ind w:left="864"/>
       </w:pPr>
       <w:r>
         <w:t>Once the dataset has been uploaded, you can choose what action you would like to</w:t>
@@ -3325,7 +3371,7 @@
       <w:pPr>
         <w:pStyle w:val="Heading3"/>
       </w:pPr>
-      <w:bookmarkStart w:id="16" w:name="_Toc140225631"/>
+      <w:bookmarkStart w:id="16" w:name="_Toc141336789"/>
       <w:r>
         <w:t>Retrieve Subsets Based on Filters</w:t>
       </w:r>
@@ -3350,11 +3396,10 @@
         <w:rPr>
           <w:noProof/>
         </w:rPr>
-        <w:lastRenderedPageBreak/>
         <w:drawing>
-          <wp:inline distT="0" distB="0" distL="0" distR="0" wp14:anchorId="68F00732" wp14:editId="2F4D7D69">
+          <wp:inline distT="0" distB="0" distL="0" distR="0" wp14:anchorId="68F00732" wp14:editId="55D945F8">
             <wp:extent cx="2110740" cy="1018432"/>
-            <wp:effectExtent l="0" t="0" r="3810" b="0"/>
+            <wp:effectExtent l="19050" t="19050" r="22860" b="10795"/>
             <wp:docPr id="299393919" name="Picture 1" descr="A screenshot of a computer&#10;&#10;Description automatically generated"/>
             <wp:cNvGraphicFramePr>
               <a:graphicFrameLocks xmlns:a="http://schemas.openxmlformats.org/drawingml/2006/main" noChangeAspect="1"/>
@@ -3380,6 +3425,11 @@
                     <a:prstGeom prst="rect">
                       <a:avLst/>
                     </a:prstGeom>
+                    <a:ln>
+                      <a:solidFill>
+                        <a:schemeClr val="accent1"/>
+                      </a:solidFill>
+                    </a:ln>
                   </pic:spPr>
                 </pic:pic>
               </a:graphicData>
@@ -3398,9 +3448,9 @@
           <w:noProof/>
         </w:rPr>
         <w:drawing>
-          <wp:inline distT="0" distB="0" distL="0" distR="0" wp14:anchorId="0CB1ED82" wp14:editId="020CECF4">
-            <wp:extent cx="2819078" cy="1028671"/>
-            <wp:effectExtent l="0" t="0" r="635" b="635"/>
+          <wp:inline distT="0" distB="0" distL="0" distR="0" wp14:anchorId="0CB1ED82" wp14:editId="59093B5C">
+            <wp:extent cx="2800350" cy="1021837"/>
+            <wp:effectExtent l="19050" t="19050" r="19050" b="26035"/>
             <wp:docPr id="114674027" name="Picture 1" descr="A blue background with black text&#10;&#10;Description automatically generated"/>
             <wp:cNvGraphicFramePr>
               <a:graphicFrameLocks xmlns:a="http://schemas.openxmlformats.org/drawingml/2006/main" noChangeAspect="1"/>
@@ -3421,11 +3471,16 @@
                   <pic:spPr>
                     <a:xfrm>
                       <a:off x="0" y="0"/>
-                      <a:ext cx="2835745" cy="1034753"/>
+                      <a:ext cx="2800350" cy="1021837"/>
                     </a:xfrm>
                     <a:prstGeom prst="rect">
                       <a:avLst/>
                     </a:prstGeom>
+                    <a:ln>
+                      <a:solidFill>
+                        <a:schemeClr val="accent1"/>
+                      </a:solidFill>
+                    </a:ln>
                   </pic:spPr>
                 </pic:pic>
               </a:graphicData>
@@ -3438,8 +3493,9 @@
       <w:pPr>
         <w:pStyle w:val="Heading3"/>
       </w:pPr>
-      <w:bookmarkStart w:id="17" w:name="_Toc140225632"/>
-      <w:r>
+      <w:bookmarkStart w:id="17" w:name="_Toc141336790"/>
+      <w:r>
+        <w:lastRenderedPageBreak/>
         <w:t>Return Sorted Results</w:t>
       </w:r>
       <w:bookmarkEnd w:id="17"/>
@@ -3462,9 +3518,9 @@
           <w:noProof/>
         </w:rPr>
         <w:drawing>
-          <wp:inline distT="0" distB="0" distL="0" distR="0" wp14:anchorId="1F701C65" wp14:editId="751AADCD">
-            <wp:extent cx="3505200" cy="2399139"/>
-            <wp:effectExtent l="0" t="0" r="0" b="1270"/>
+          <wp:inline distT="0" distB="0" distL="0" distR="0" wp14:anchorId="1F701C65" wp14:editId="24AD928F">
+            <wp:extent cx="3294185" cy="2254709"/>
+            <wp:effectExtent l="19050" t="19050" r="20955" b="12700"/>
             <wp:docPr id="923253764" name="Picture 1" descr="A screenshot of a computer&#10;&#10;Description automatically generated"/>
             <wp:cNvGraphicFramePr>
               <a:graphicFrameLocks xmlns:a="http://schemas.openxmlformats.org/drawingml/2006/main" noChangeAspect="1"/>
@@ -3485,11 +3541,16 @@
                   <pic:spPr>
                     <a:xfrm>
                       <a:off x="0" y="0"/>
-                      <a:ext cx="3508821" cy="2401617"/>
+                      <a:ext cx="3301243" cy="2259540"/>
                     </a:xfrm>
                     <a:prstGeom prst="rect">
                       <a:avLst/>
                     </a:prstGeom>
+                    <a:ln>
+                      <a:solidFill>
+                        <a:schemeClr val="accent1"/>
+                      </a:solidFill>
+                    </a:ln>
                   </pic:spPr>
                 </pic:pic>
               </a:graphicData>
@@ -3502,7 +3563,7 @@
       <w:pPr>
         <w:pStyle w:val="Heading3"/>
       </w:pPr>
-      <w:bookmarkStart w:id="18" w:name="_Toc140225633"/>
+      <w:bookmarkStart w:id="18" w:name="_Toc141336791"/>
       <w:r>
         <w:t>Expand the Dataset</w:t>
       </w:r>
@@ -3529,7 +3590,7 @@
       <w:pPr>
         <w:pStyle w:val="Heading2"/>
       </w:pPr>
-      <w:bookmarkStart w:id="19" w:name="_Toc140225634"/>
+      <w:bookmarkStart w:id="19" w:name="_Toc141336792"/>
       <w:r>
         <w:t>Merge Files</w:t>
       </w:r>
@@ -3553,9 +3614,9 @@
           <w:noProof/>
         </w:rPr>
         <w:drawing>
-          <wp:inline distT="0" distB="0" distL="0" distR="0" wp14:anchorId="468FF410" wp14:editId="5866E079">
+          <wp:inline distT="0" distB="0" distL="0" distR="0" wp14:anchorId="468FF410" wp14:editId="68D38B3D">
             <wp:extent cx="3651738" cy="1558074"/>
-            <wp:effectExtent l="0" t="0" r="6350" b="4445"/>
+            <wp:effectExtent l="19050" t="19050" r="25400" b="23495"/>
             <wp:docPr id="277037855" name="Picture 1" descr="A screenshot of a computer&#10;&#10;Description automatically generated"/>
             <wp:cNvGraphicFramePr>
               <a:graphicFrameLocks xmlns:a="http://schemas.openxmlformats.org/drawingml/2006/main" noChangeAspect="1"/>
@@ -3581,6 +3642,11 @@
                     <a:prstGeom prst="rect">
                       <a:avLst/>
                     </a:prstGeom>
+                    <a:ln>
+                      <a:solidFill>
+                        <a:schemeClr val="accent1"/>
+                      </a:solidFill>
+                    </a:ln>
                   </pic:spPr>
                 </pic:pic>
               </a:graphicData>
@@ -3592,26 +3658,32 @@
     <w:p>
       <w:pPr>
         <w:ind w:left="864"/>
-      </w:pPr>
+        <w:jc w:val="center"/>
+      </w:pPr>
+    </w:p>
+    <w:p>
+      <w:pPr>
+        <w:ind w:left="864"/>
+      </w:pPr>
+      <w:r>
+        <w:t xml:space="preserve">Just select all datasets and fill in the required information. This will save the new dataset to the </w:t>
+      </w:r>
+      <w:proofErr w:type="spellStart"/>
+      <w:r>
+        <w:t>iMed</w:t>
+      </w:r>
+      <w:proofErr w:type="spellEnd"/>
+      <w:r>
+        <w:t xml:space="preserve"> application and is then available for download. </w:t>
+      </w:r>
+    </w:p>
+    <w:p>
+      <w:pPr>
+        <w:pStyle w:val="Heading2"/>
+      </w:pPr>
+      <w:bookmarkStart w:id="20" w:name="_Toc141336793"/>
       <w:r>
         <w:lastRenderedPageBreak/>
-        <w:t xml:space="preserve">Just select all datasets and fill in the required information. This will save the new dataset to the </w:t>
-      </w:r>
-      <w:proofErr w:type="spellStart"/>
-      <w:r>
-        <w:t>iMed</w:t>
-      </w:r>
-      <w:proofErr w:type="spellEnd"/>
-      <w:r>
-        <w:t xml:space="preserve"> application and is then available for download. </w:t>
-      </w:r>
-    </w:p>
-    <w:p>
-      <w:pPr>
-        <w:pStyle w:val="Heading2"/>
-      </w:pPr>
-      <w:bookmarkStart w:id="20" w:name="_Toc140225635"/>
-      <w:r>
         <w:t>Plot Functions</w:t>
       </w:r>
       <w:bookmarkEnd w:id="20"/>
@@ -3646,9 +3718,9 @@
           <w:noProof/>
         </w:rPr>
         <w:drawing>
-          <wp:inline distT="0" distB="0" distL="0" distR="0" wp14:anchorId="4C708DB1" wp14:editId="62A6ECC1">
-            <wp:extent cx="2552700" cy="1194246"/>
-            <wp:effectExtent l="0" t="0" r="0" b="6350"/>
+          <wp:inline distT="0" distB="0" distL="0" distR="0" wp14:anchorId="4C708DB1" wp14:editId="698BB71B">
+            <wp:extent cx="2406309" cy="1125415"/>
+            <wp:effectExtent l="19050" t="19050" r="13335" b="17780"/>
             <wp:docPr id="77591981" name="Picture 1" descr="A screenshot of a computer&#10;&#10;Description automatically generated"/>
             <wp:cNvGraphicFramePr>
               <a:graphicFrameLocks xmlns:a="http://schemas.openxmlformats.org/drawingml/2006/main" noChangeAspect="1"/>
@@ -3660,20 +3732,29 @@
                     <pic:cNvPr id="77591981" name="Picture 1" descr="A screenshot of a computer&#10;&#10;Description automatically generated"/>
                     <pic:cNvPicPr/>
                   </pic:nvPicPr>
-                  <pic:blipFill>
+                  <pic:blipFill rotWithShape="1">
                     <a:blip r:embed="rId19"/>
-                    <a:stretch>
-                      <a:fillRect/>
-                    </a:stretch>
+                    <a:srcRect l="2719" t="4912" r="2164"/>
+                    <a:stretch/>
                   </pic:blipFill>
-                  <pic:spPr>
+                  <pic:spPr bwMode="auto">
                     <a:xfrm>
                       <a:off x="0" y="0"/>
-                      <a:ext cx="2557770" cy="1196618"/>
+                      <a:ext cx="2443592" cy="1142852"/>
                     </a:xfrm>
                     <a:prstGeom prst="rect">
                       <a:avLst/>
                     </a:prstGeom>
+                    <a:ln>
+                      <a:solidFill>
+                        <a:schemeClr val="accent1"/>
+                      </a:solidFill>
+                    </a:ln>
+                    <a:extLst>
+                      <a:ext uri="{53640926-AAD7-44D8-BBD7-CCE9431645EC}">
+                        <a14:shadowObscured xmlns:a14="http://schemas.microsoft.com/office/drawing/2010/main"/>
+                      </a:ext>
+                    </a:extLst>
                   </pic:spPr>
                 </pic:pic>
               </a:graphicData>
@@ -3686,7 +3767,7 @@
       <w:pPr>
         <w:pStyle w:val="Heading2"/>
       </w:pPr>
-      <w:bookmarkStart w:id="21" w:name="_Toc140225636"/>
+      <w:bookmarkStart w:id="21" w:name="_Toc141336794"/>
       <w:r>
         <w:t>Statistical</w:t>
       </w:r>
@@ -3716,9 +3797,9 @@
           <w:noProof/>
         </w:rPr>
         <w:drawing>
-          <wp:inline distT="0" distB="0" distL="0" distR="0" wp14:anchorId="0E08B09F" wp14:editId="3E4727F7">
+          <wp:inline distT="0" distB="0" distL="0" distR="0" wp14:anchorId="0E08B09F" wp14:editId="02A6D45D">
             <wp:extent cx="2469094" cy="807790"/>
-            <wp:effectExtent l="0" t="0" r="7620" b="0"/>
+            <wp:effectExtent l="19050" t="19050" r="26670" b="11430"/>
             <wp:docPr id="1168039103" name="Picture 1" descr="A close-up of a sign&#10;&#10;Description automatically generated"/>
             <wp:cNvGraphicFramePr>
               <a:graphicFrameLocks xmlns:a="http://schemas.openxmlformats.org/drawingml/2006/main" noChangeAspect="1"/>
@@ -3744,6 +3825,11 @@
                     <a:prstGeom prst="rect">
                       <a:avLst/>
                     </a:prstGeom>
+                    <a:ln>
+                      <a:solidFill>
+                        <a:schemeClr val="accent1"/>
+                      </a:solidFill>
+                    </a:ln>
                   </pic:spPr>
                 </pic:pic>
               </a:graphicData>
@@ -3757,7 +3843,7 @@
         <w:pStyle w:val="Heading1"/>
       </w:pPr>
       <w:bookmarkStart w:id="22" w:name="_Toc140160404"/>
-      <w:bookmarkStart w:id="23" w:name="_Toc140225637"/>
+      <w:bookmarkStart w:id="23" w:name="_Toc141336795"/>
       <w:r>
         <w:t>ODPAC</w:t>
       </w:r>
@@ -3769,7 +3855,7 @@
         <w:pStyle w:val="Heading2"/>
       </w:pPr>
       <w:bookmarkStart w:id="24" w:name="_Toc140160405"/>
-      <w:bookmarkStart w:id="25" w:name="_Toc140225638"/>
+      <w:bookmarkStart w:id="25" w:name="_Toc141336796"/>
       <w:bookmarkEnd w:id="24"/>
       <w:r>
         <w:t>Learn</w:t>
@@ -3788,7 +3874,7 @@
       <w:pPr>
         <w:pStyle w:val="Heading3"/>
       </w:pPr>
-      <w:bookmarkStart w:id="26" w:name="_Toc140225639"/>
+      <w:bookmarkStart w:id="26" w:name="_Toc141336797"/>
       <w:r>
         <w:t>Epistasis</w:t>
       </w:r>
@@ -3891,11 +3977,10 @@
         <w:rPr>
           <w:noProof/>
         </w:rPr>
-        <w:lastRenderedPageBreak/>
         <w:drawing>
-          <wp:inline distT="0" distB="0" distL="0" distR="0" wp14:anchorId="33325957" wp14:editId="699CAB97">
+          <wp:inline distT="0" distB="0" distL="0" distR="0" wp14:anchorId="33325957" wp14:editId="55B28D47">
             <wp:extent cx="3241431" cy="1054504"/>
-            <wp:effectExtent l="0" t="0" r="0" b="0"/>
+            <wp:effectExtent l="19050" t="19050" r="16510" b="12700"/>
             <wp:docPr id="782025303" name="Picture 1" descr="A screenshot of a computer&#10;&#10;Description automatically generated"/>
             <wp:cNvGraphicFramePr>
               <a:graphicFrameLocks xmlns:a="http://schemas.openxmlformats.org/drawingml/2006/main" noChangeAspect="1"/>
@@ -3921,6 +4006,11 @@
                     <a:prstGeom prst="rect">
                       <a:avLst/>
                     </a:prstGeom>
+                    <a:ln>
+                      <a:solidFill>
+                        <a:schemeClr val="accent1"/>
+                      </a:solidFill>
+                    </a:ln>
                   </pic:spPr>
                 </pic:pic>
               </a:graphicData>
@@ -3933,8 +4023,9 @@
       <w:pPr>
         <w:pStyle w:val="Heading3"/>
       </w:pPr>
-      <w:bookmarkStart w:id="27" w:name="_Toc140225640"/>
-      <w:r>
+      <w:bookmarkStart w:id="27" w:name="_Toc141336798"/>
+      <w:r>
+        <w:lastRenderedPageBreak/>
         <w:t>Risk Factors</w:t>
       </w:r>
       <w:bookmarkEnd w:id="27"/>
@@ -4025,9 +4116,9 @@
           <w:noProof/>
         </w:rPr>
         <w:drawing>
-          <wp:inline distT="0" distB="0" distL="0" distR="0" wp14:anchorId="49CF10D2" wp14:editId="11C5347A">
+          <wp:inline distT="0" distB="0" distL="0" distR="0" wp14:anchorId="49CF10D2" wp14:editId="3EBBA88E">
             <wp:extent cx="2491154" cy="1164401"/>
-            <wp:effectExtent l="0" t="0" r="4445" b="0"/>
+            <wp:effectExtent l="19050" t="19050" r="23495" b="17145"/>
             <wp:docPr id="1602327670" name="Picture 1" descr="A screenshot of a computer&#10;&#10;Description automatically generated"/>
             <wp:cNvGraphicFramePr>
               <a:graphicFrameLocks xmlns:a="http://schemas.openxmlformats.org/drawingml/2006/main" noChangeAspect="1"/>
@@ -4053,6 +4144,11 @@
                     <a:prstGeom prst="rect">
                       <a:avLst/>
                     </a:prstGeom>
+                    <a:ln>
+                      <a:solidFill>
+                        <a:schemeClr val="accent1"/>
+                      </a:solidFill>
+                    </a:ln>
                   </pic:spPr>
                 </pic:pic>
               </a:graphicData>
@@ -4065,7 +4161,7 @@
       <w:pPr>
         <w:pStyle w:val="Heading3"/>
       </w:pPr>
-      <w:bookmarkStart w:id="28" w:name="_Toc140225641"/>
+      <w:bookmarkStart w:id="28" w:name="_Toc141336799"/>
       <w:r>
         <w:t>Prediction Models</w:t>
       </w:r>
@@ -4108,7 +4204,7 @@
       <w:pPr>
         <w:pStyle w:val="Heading2"/>
       </w:pPr>
-      <w:bookmarkStart w:id="29" w:name="_Toc140225642"/>
+      <w:bookmarkStart w:id="29" w:name="_Toc141336800"/>
       <w:r>
         <w:t>Prediction</w:t>
       </w:r>
@@ -4137,7 +4233,7 @@
       <w:pPr>
         <w:pStyle w:val="Heading2"/>
       </w:pPr>
-      <w:bookmarkStart w:id="30" w:name="_Toc140225643"/>
+      <w:bookmarkStart w:id="30" w:name="_Toc141336801"/>
       <w:r>
         <w:t>Decision Support</w:t>
       </w:r>
@@ -4147,85 +4243,62 @@
       <w:pPr>
         <w:ind w:left="864"/>
       </w:pPr>
-    </w:p>
-    <w:p>
-      <w:pPr>
-        <w:pStyle w:val="Heading1"/>
-      </w:pPr>
-      <w:bookmarkStart w:id="31" w:name="_Toc140160406"/>
-      <w:bookmarkStart w:id="32" w:name="_Toc140225644"/>
-      <w:r>
-        <w:t>MBIL</w:t>
-      </w:r>
-      <w:bookmarkEnd w:id="31"/>
-      <w:bookmarkEnd w:id="32"/>
-    </w:p>
-    <w:p>
-      <w:pPr>
-        <w:ind w:left="360"/>
-      </w:pPr>
-      <w:r>
-        <w:t xml:space="preserve">The </w:t>
-      </w:r>
-      <w:r>
-        <w:t xml:space="preserve">Markov Blanket and Interactive </w:t>
-      </w:r>
-      <w:r>
-        <w:t>R</w:t>
-      </w:r>
-      <w:r>
-        <w:t xml:space="preserve">isk </w:t>
-      </w:r>
-      <w:r>
-        <w:t>F</w:t>
-      </w:r>
-      <w:r>
-        <w:t>actor Learner</w:t>
-      </w:r>
-      <w:r>
-        <w:t xml:space="preserve"> (MBIL) is an algorithm </w:t>
-      </w:r>
-      <w:r>
-        <w:t xml:space="preserve">that </w:t>
-      </w:r>
-      <w:r>
-        <w:t xml:space="preserve">learns single and interactive risk factors </w:t>
-      </w:r>
-      <w:r>
-        <w:t>that have</w:t>
-      </w:r>
-      <w:r>
-        <w:t xml:space="preserve"> a direct influence on a patient’s outcome</w:t>
-      </w:r>
-      <w:r>
-        <w:t xml:space="preserve">. </w:t>
-      </w:r>
-      <w:r>
-        <w:t xml:space="preserve">Click </w:t>
-      </w:r>
-      <w:r>
-        <w:lastRenderedPageBreak/>
-        <w:t xml:space="preserve">“go to MBIL” to be redirected to the </w:t>
-      </w:r>
-      <w:r>
-        <w:t>Python Package Index (</w:t>
-      </w:r>
-      <w:proofErr w:type="spellStart"/>
-      <w:r>
-        <w:t>P</w:t>
-      </w:r>
-      <w:r>
-        <w:t>y</w:t>
-      </w:r>
-      <w:r>
-        <w:t>PI</w:t>
-      </w:r>
-      <w:proofErr w:type="spellEnd"/>
-      <w:r>
-        <w:t>) for the MBIL package</w:t>
-      </w:r>
-      <w:r>
-        <w:t xml:space="preserve"> located </w:t>
+      <w:r>
+        <w:t xml:space="preserve">Decision support provides </w:t>
+      </w:r>
+      <w:r>
+        <w:t xml:space="preserve">classification and </w:t>
+      </w:r>
+      <w:r>
+        <w:t xml:space="preserve">can </w:t>
+      </w:r>
+      <w:r>
+        <w:t>guide</w:t>
+      </w:r>
+      <w:r>
+        <w:t xml:space="preserve"> </w:t>
+      </w:r>
+      <w:r>
+        <w:t>treatment choices</w:t>
+      </w:r>
+      <w:r>
+        <w:t xml:space="preserve"> from information supplied to the system. </w:t>
+      </w:r>
+      <w:r>
+        <w:t xml:space="preserve">It has been trained from data to recommend the optimal treatment </w:t>
+      </w:r>
+      <w:r>
+        <w:t>procedure</w:t>
+      </w:r>
+      <w:r>
+        <w:t xml:space="preserve"> based on a patient’s features</w:t>
+      </w:r>
+      <w:r>
+        <w:t>.</w:t>
+      </w:r>
+      <w:r>
+        <w:t xml:space="preserve"> </w:t>
+      </w:r>
+      <w:r>
+        <w:t xml:space="preserve">More information </w:t>
+      </w:r>
+      <w:r>
+        <w:t xml:space="preserve">regarding </w:t>
+      </w:r>
+      <w:r>
+        <w:t>Clinical Decision Support System</w:t>
+      </w:r>
+      <w:r>
+        <w:t>s</w:t>
+      </w:r>
+      <w:r>
+        <w:t xml:space="preserve"> (CDSS)</w:t>
+      </w:r>
+      <w:r>
+        <w:t xml:space="preserve"> c</w:t>
+      </w:r>
+      <w:r>
+        <w:t xml:space="preserve">an be found </w:t>
       </w:r>
       <w:hyperlink r:id="rId26" w:history="1">
         <w:r>
@@ -4236,9 +4309,150 @@
         </w:r>
       </w:hyperlink>
       <w:r>
+        <w:t xml:space="preserve">. </w:t>
+      </w:r>
+    </w:p>
+    <w:p>
+      <w:pPr>
+        <w:ind w:left="864"/>
+      </w:pPr>
+    </w:p>
+    <w:p>
+      <w:pPr>
+        <w:ind w:left="864"/>
+      </w:pPr>
+      <w:r>
+        <w:t>The System Recommendation takes a patient</w:t>
+      </w:r>
+      <w:r>
+        <w:t>’</w:t>
+      </w:r>
+      <w:r>
+        <w:t xml:space="preserve">s features and recommends treatment procedure and predicts the future </w:t>
+      </w:r>
+      <w:r>
+        <w:t xml:space="preserve">probability of </w:t>
+      </w:r>
+      <w:proofErr w:type="gramStart"/>
+      <w:r>
+        <w:t>5 year</w:t>
+      </w:r>
+      <w:proofErr w:type="gramEnd"/>
+      <w:r>
+        <w:t xml:space="preserve"> metastasis</w:t>
+      </w:r>
+      <w:r>
+        <w:t xml:space="preserve">. </w:t>
+      </w:r>
+      <w:r>
+        <w:t xml:space="preserve">The User Intervention takes both the patient features and the treatment procedure to predict the </w:t>
+      </w:r>
+      <w:r>
+        <w:t xml:space="preserve">future </w:t>
+      </w:r>
+      <w:r>
+        <w:t xml:space="preserve">probability of </w:t>
+      </w:r>
+      <w:proofErr w:type="gramStart"/>
+      <w:r>
+        <w:t>5 year</w:t>
+      </w:r>
+      <w:proofErr w:type="gramEnd"/>
+      <w:r>
+        <w:t xml:space="preserve"> metastasis</w:t>
+      </w:r>
+      <w:r>
+        <w:t xml:space="preserve"> based on current treatment instead of optimal treatment. </w:t>
+      </w:r>
+    </w:p>
+    <w:p>
+      <w:pPr>
+        <w:pStyle w:val="Heading1"/>
+      </w:pPr>
+      <w:bookmarkStart w:id="31" w:name="_Toc140160406"/>
+      <w:bookmarkStart w:id="32" w:name="_Toc141336802"/>
+      <w:r>
+        <w:lastRenderedPageBreak/>
+        <w:t>MBIL</w:t>
+      </w:r>
+      <w:bookmarkEnd w:id="31"/>
+      <w:bookmarkEnd w:id="32"/>
+    </w:p>
+    <w:p>
+      <w:pPr>
+        <w:ind w:left="360"/>
+      </w:pPr>
+      <w:r>
+        <w:t xml:space="preserve">The </w:t>
+      </w:r>
+      <w:r>
+        <w:t xml:space="preserve">Markov Blanket and Interactive </w:t>
+      </w:r>
+      <w:r>
+        <w:t>R</w:t>
+      </w:r>
+      <w:r>
+        <w:t xml:space="preserve">isk </w:t>
+      </w:r>
+      <w:r>
+        <w:t>F</w:t>
+      </w:r>
+      <w:r>
+        <w:t>actor Learner</w:t>
+      </w:r>
+      <w:r>
+        <w:t xml:space="preserve"> (MBIL) is an algorithm </w:t>
+      </w:r>
+      <w:r>
+        <w:t xml:space="preserve">that </w:t>
+      </w:r>
+      <w:r>
+        <w:t xml:space="preserve">learns single and interactive risk factors </w:t>
+      </w:r>
+      <w:r>
+        <w:t>that have</w:t>
+      </w:r>
+      <w:r>
+        <w:t xml:space="preserve"> a direct influence on a patient’s outcome</w:t>
+      </w:r>
+      <w:r>
+        <w:t xml:space="preserve">. </w:t>
+      </w:r>
+      <w:r>
+        <w:t xml:space="preserve">Click “go to MBIL” to be redirected to the </w:t>
+      </w:r>
+      <w:r>
+        <w:t>Python Package Index (</w:t>
+      </w:r>
+      <w:proofErr w:type="spellStart"/>
+      <w:r>
+        <w:t>P</w:t>
+      </w:r>
+      <w:r>
+        <w:t>y</w:t>
+      </w:r>
+      <w:r>
+        <w:t>PI</w:t>
+      </w:r>
+      <w:proofErr w:type="spellEnd"/>
+      <w:r>
+        <w:t>) for the MBIL package</w:t>
+      </w:r>
+      <w:r>
+        <w:t xml:space="preserve"> located </w:t>
+      </w:r>
+      <w:hyperlink r:id="rId27" w:history="1">
+        <w:r>
+          <w:rPr>
+            <w:rStyle w:val="Hyperlink"/>
+          </w:rPr>
+          <w:t>here</w:t>
+        </w:r>
+      </w:hyperlink>
+      <w:r>
         <w:t xml:space="preserve">. More information about MBIL can be found at </w:t>
       </w:r>
-      <w:hyperlink r:id="rId27" w:history="1">
+      <w:hyperlink r:id="rId28" w:history="1">
         <w:r>
           <w:rPr>
             <w:rStyle w:val="Hyperlink"/>
@@ -4255,7 +4469,7 @@
         <w:pStyle w:val="Heading1"/>
       </w:pPr>
       <w:bookmarkStart w:id="33" w:name="_Toc140160407"/>
-      <w:bookmarkStart w:id="34" w:name="_Toc140225645"/>
+      <w:bookmarkStart w:id="34" w:name="_Toc141336803"/>
       <w:r>
         <w:t>Datasets</w:t>
       </w:r>
@@ -4276,7 +4490,7 @@
         <w:pStyle w:val="Heading2"/>
       </w:pPr>
       <w:bookmarkStart w:id="35" w:name="_Toc140160408"/>
-      <w:bookmarkStart w:id="36" w:name="_Toc140225646"/>
+      <w:bookmarkStart w:id="36" w:name="_Toc141336804"/>
       <w:r>
         <w:t>See</w:t>
       </w:r>
@@ -4315,9 +4529,9 @@
           <w:noProof/>
         </w:rPr>
         <w:drawing>
-          <wp:inline distT="0" distB="0" distL="0" distR="0" wp14:anchorId="7261F591" wp14:editId="2D4B59F3">
-            <wp:extent cx="1623060" cy="955134"/>
-            <wp:effectExtent l="0" t="0" r="0" b="0"/>
+          <wp:inline distT="0" distB="0" distL="0" distR="0" wp14:anchorId="7261F591" wp14:editId="467CE6BA">
+            <wp:extent cx="1469781" cy="864933"/>
+            <wp:effectExtent l="19050" t="19050" r="16510" b="11430"/>
             <wp:docPr id="1521311107" name="Picture 1" descr="A screenshot of a phone&#10;&#10;Description automatically generated"/>
             <wp:cNvGraphicFramePr>
               <a:graphicFrameLocks xmlns:a="http://schemas.openxmlformats.org/drawingml/2006/main" noChangeAspect="1"/>
@@ -4330,7 +4544,7 @@
                     <pic:cNvPicPr/>
                   </pic:nvPicPr>
                   <pic:blipFill>
-                    <a:blip r:embed="rId28"/>
+                    <a:blip r:embed="rId29"/>
                     <a:stretch>
                       <a:fillRect/>
                     </a:stretch>
@@ -4338,11 +4552,16 @@
                   <pic:spPr>
                     <a:xfrm>
                       <a:off x="0" y="0"/>
-                      <a:ext cx="1623060" cy="955134"/>
+                      <a:ext cx="1475460" cy="868275"/>
                     </a:xfrm>
                     <a:prstGeom prst="rect">
                       <a:avLst/>
                     </a:prstGeom>
+                    <a:ln>
+                      <a:solidFill>
+                        <a:schemeClr val="accent1"/>
+                      </a:solidFill>
+                    </a:ln>
                   </pic:spPr>
                 </pic:pic>
               </a:graphicData>
@@ -4356,7 +4575,7 @@
         <w:pStyle w:val="Heading2"/>
       </w:pPr>
       <w:bookmarkStart w:id="37" w:name="_Toc140160409"/>
-      <w:bookmarkStart w:id="38" w:name="_Toc140225647"/>
+      <w:bookmarkStart w:id="38" w:name="_Toc141336805"/>
       <w:r>
         <w:t>Upload a Dataset</w:t>
       </w:r>
@@ -4391,9 +4610,9 @@
           <w:noProof/>
         </w:rPr>
         <w:drawing>
-          <wp:inline distT="0" distB="0" distL="0" distR="0" wp14:anchorId="2229DF8E" wp14:editId="6B0AAF51">
-            <wp:extent cx="4107180" cy="1249063"/>
-            <wp:effectExtent l="0" t="0" r="7620" b="8255"/>
+          <wp:inline distT="0" distB="0" distL="0" distR="0" wp14:anchorId="2229DF8E" wp14:editId="6BDC7CEE">
+            <wp:extent cx="3503735" cy="1065545"/>
+            <wp:effectExtent l="19050" t="19050" r="20955" b="20320"/>
             <wp:docPr id="679633853" name="Picture 1" descr="A blue background with black text&#10;&#10;Description automatically generated"/>
             <wp:cNvGraphicFramePr>
               <a:graphicFrameLocks xmlns:a="http://schemas.openxmlformats.org/drawingml/2006/main" noChangeAspect="1"/>
@@ -4406,7 +4625,7 @@
                     <pic:cNvPicPr/>
                   </pic:nvPicPr>
                   <pic:blipFill>
-                    <a:blip r:embed="rId29"/>
+                    <a:blip r:embed="rId30"/>
                     <a:stretch>
                       <a:fillRect/>
                     </a:stretch>
@@ -4414,11 +4633,16 @@
                   <pic:spPr>
                     <a:xfrm>
                       <a:off x="0" y="0"/>
-                      <a:ext cx="4114217" cy="1251203"/>
+                      <a:ext cx="3529911" cy="1073506"/>
                     </a:xfrm>
                     <a:prstGeom prst="rect">
                       <a:avLst/>
                     </a:prstGeom>
+                    <a:ln>
+                      <a:solidFill>
+                        <a:schemeClr val="accent1"/>
+                      </a:solidFill>
+                    </a:ln>
                   </pic:spPr>
                 </pic:pic>
               </a:graphicData>
@@ -4447,9 +4671,9 @@
           <w:noProof/>
         </w:rPr>
         <w:drawing>
-          <wp:inline distT="0" distB="0" distL="0" distR="0" wp14:anchorId="62833658" wp14:editId="5EC8BEF6">
+          <wp:inline distT="0" distB="0" distL="0" distR="0" wp14:anchorId="62833658" wp14:editId="7C50FF6A">
             <wp:extent cx="5379720" cy="529351"/>
-            <wp:effectExtent l="0" t="0" r="0" b="4445"/>
+            <wp:effectExtent l="19050" t="19050" r="11430" b="23495"/>
             <wp:docPr id="1205584219" name="Picture 1" descr="A close up of black text&#10;&#10;Description automatically generated"/>
             <wp:cNvGraphicFramePr>
               <a:graphicFrameLocks xmlns:a="http://schemas.openxmlformats.org/drawingml/2006/main" noChangeAspect="1"/>
@@ -4462,7 +4686,7 @@
                     <pic:cNvPicPr/>
                   </pic:nvPicPr>
                   <pic:blipFill>
-                    <a:blip r:embed="rId30"/>
+                    <a:blip r:embed="rId31"/>
                     <a:stretch>
                       <a:fillRect/>
                     </a:stretch>
@@ -4475,6 +4699,11 @@
                     <a:prstGeom prst="rect">
                       <a:avLst/>
                     </a:prstGeom>
+                    <a:ln>
+                      <a:solidFill>
+                        <a:schemeClr val="accent1"/>
+                      </a:solidFill>
+                    </a:ln>
                   </pic:spPr>
                 </pic:pic>
               </a:graphicData>
@@ -4488,7 +4717,7 @@
         <w:pStyle w:val="Heading1"/>
       </w:pPr>
       <w:bookmarkStart w:id="39" w:name="_Toc140160410"/>
-      <w:bookmarkStart w:id="40" w:name="_Toc140225648"/>
+      <w:bookmarkStart w:id="40" w:name="_Toc141336806"/>
       <w:r>
         <w:t>Models</w:t>
       </w:r>
@@ -4520,7 +4749,7 @@
         <w:pStyle w:val="Heading2"/>
       </w:pPr>
       <w:bookmarkStart w:id="41" w:name="_Toc140160411"/>
-      <w:bookmarkStart w:id="42" w:name="_Toc140225649"/>
+      <w:bookmarkStart w:id="42" w:name="_Toc141336807"/>
       <w:r>
         <w:t>See</w:t>
       </w:r>
@@ -4551,9 +4780,9 @@
           <w:noProof/>
         </w:rPr>
         <w:drawing>
-          <wp:inline distT="0" distB="0" distL="0" distR="0" wp14:anchorId="4727B624" wp14:editId="59836888">
-            <wp:extent cx="1775614" cy="975445"/>
-            <wp:effectExtent l="0" t="0" r="0" b="0"/>
+          <wp:inline distT="0" distB="0" distL="0" distR="0" wp14:anchorId="4727B624" wp14:editId="5187DA35">
+            <wp:extent cx="1540999" cy="846558"/>
+            <wp:effectExtent l="19050" t="19050" r="21590" b="10795"/>
             <wp:docPr id="751468897" name="Picture 1" descr="A screenshot of a phone&#10;&#10;Description automatically generated"/>
             <wp:cNvGraphicFramePr>
               <a:graphicFrameLocks xmlns:a="http://schemas.openxmlformats.org/drawingml/2006/main" noChangeAspect="1"/>
@@ -4566,7 +4795,7 @@
                     <pic:cNvPicPr/>
                   </pic:nvPicPr>
                   <pic:blipFill>
-                    <a:blip r:embed="rId31"/>
+                    <a:blip r:embed="rId32"/>
                     <a:stretch>
                       <a:fillRect/>
                     </a:stretch>
@@ -4574,11 +4803,16 @@
                   <pic:spPr>
                     <a:xfrm>
                       <a:off x="0" y="0"/>
-                      <a:ext cx="1775614" cy="975445"/>
+                      <a:ext cx="1544803" cy="848648"/>
                     </a:xfrm>
                     <a:prstGeom prst="rect">
                       <a:avLst/>
                     </a:prstGeom>
+                    <a:ln>
+                      <a:solidFill>
+                        <a:schemeClr val="accent1"/>
+                      </a:solidFill>
+                    </a:ln>
                   </pic:spPr>
                 </pic:pic>
               </a:graphicData>
@@ -4592,7 +4826,7 @@
         <w:pStyle w:val="Heading2"/>
       </w:pPr>
       <w:bookmarkStart w:id="43" w:name="_Toc140160412"/>
-      <w:bookmarkStart w:id="44" w:name="_Toc140225650"/>
+      <w:bookmarkStart w:id="44" w:name="_Toc141336808"/>
       <w:r>
         <w:lastRenderedPageBreak/>
         <w:t>Share a Model</w:t>
@@ -4632,9 +4866,9 @@
           <w:noProof/>
         </w:rPr>
         <w:drawing>
-          <wp:inline distT="0" distB="0" distL="0" distR="0" wp14:anchorId="107DDC5B" wp14:editId="477B4827">
-            <wp:extent cx="3710619" cy="688975"/>
-            <wp:effectExtent l="0" t="0" r="4445" b="0"/>
+          <wp:inline distT="0" distB="0" distL="0" distR="0" wp14:anchorId="107DDC5B" wp14:editId="653F5BD6">
+            <wp:extent cx="3462704" cy="642942"/>
+            <wp:effectExtent l="19050" t="19050" r="23495" b="24130"/>
             <wp:docPr id="1494531745" name="Picture 1" descr="A blue rectangle with white border&#10;&#10;Description automatically generated"/>
             <wp:cNvGraphicFramePr>
               <a:graphicFrameLocks xmlns:a="http://schemas.openxmlformats.org/drawingml/2006/main" noChangeAspect="1"/>
@@ -4647,7 +4881,7 @@
                     <pic:cNvPicPr/>
                   </pic:nvPicPr>
                   <pic:blipFill>
-                    <a:blip r:embed="rId32"/>
+                    <a:blip r:embed="rId33"/>
                     <a:stretch>
                       <a:fillRect/>
                     </a:stretch>
@@ -4655,11 +4889,16 @@
                   <pic:spPr>
                     <a:xfrm>
                       <a:off x="0" y="0"/>
-                      <a:ext cx="3765761" cy="699214"/>
+                      <a:ext cx="3576798" cy="664127"/>
                     </a:xfrm>
                     <a:prstGeom prst="rect">
                       <a:avLst/>
                     </a:prstGeom>
+                    <a:ln>
+                      <a:solidFill>
+                        <a:schemeClr val="accent1"/>
+                      </a:solidFill>
+                    </a:ln>
                   </pic:spPr>
                 </pic:pic>
               </a:graphicData>
@@ -4673,7 +4912,7 @@
         <w:pStyle w:val="Heading3"/>
       </w:pPr>
       <w:bookmarkStart w:id="45" w:name="_Toc140160413"/>
-      <w:bookmarkStart w:id="46" w:name="_Toc140225651"/>
+      <w:bookmarkStart w:id="46" w:name="_Toc141336809"/>
       <w:r>
         <w:t>Related Dataset</w:t>
       </w:r>
@@ -4685,7 +4924,10 @@
         <w:ind w:left="1440"/>
       </w:pPr>
       <w:r>
-        <w:t xml:space="preserve">Then upload the related dataset which includes the headers. The class/label for the dataset should be in the last column. </w:t>
+        <w:t>You should then upload</w:t>
+      </w:r>
+      <w:r>
+        <w:t xml:space="preserve"> the related dataset which includes the headers. The class/label for the dataset should be in the last column. </w:t>
       </w:r>
     </w:p>
     <w:p>
@@ -4698,9 +4940,9 @@
           <w:noProof/>
         </w:rPr>
         <w:drawing>
-          <wp:inline distT="0" distB="0" distL="0" distR="0" wp14:anchorId="7EAF2CB0" wp14:editId="21526788">
-            <wp:extent cx="3760678" cy="1295400"/>
-            <wp:effectExtent l="0" t="0" r="0" b="0"/>
+          <wp:inline distT="0" distB="0" distL="0" distR="0" wp14:anchorId="7EAF2CB0" wp14:editId="20DAA9FA">
+            <wp:extent cx="3586261" cy="1235320"/>
+            <wp:effectExtent l="19050" t="19050" r="14605" b="22225"/>
             <wp:docPr id="475558976" name="Picture 1" descr="A screenshot of a computer&#10;&#10;Description automatically generated"/>
             <wp:cNvGraphicFramePr>
               <a:graphicFrameLocks xmlns:a="http://schemas.openxmlformats.org/drawingml/2006/main" noChangeAspect="1"/>
@@ -4713,7 +4955,7 @@
                     <pic:cNvPicPr/>
                   </pic:nvPicPr>
                   <pic:blipFill>
-                    <a:blip r:embed="rId33"/>
+                    <a:blip r:embed="rId34"/>
                     <a:stretch>
                       <a:fillRect/>
                     </a:stretch>
@@ -4721,11 +4963,16 @@
                   <pic:spPr>
                     <a:xfrm>
                       <a:off x="0" y="0"/>
-                      <a:ext cx="3769865" cy="1298564"/>
+                      <a:ext cx="3611346" cy="1243961"/>
                     </a:xfrm>
                     <a:prstGeom prst="rect">
                       <a:avLst/>
                     </a:prstGeom>
+                    <a:ln>
+                      <a:solidFill>
+                        <a:schemeClr val="accent1"/>
+                      </a:solidFill>
+                    </a:ln>
                   </pic:spPr>
                 </pic:pic>
               </a:graphicData>
@@ -4739,7 +4986,7 @@
         <w:pStyle w:val="Heading3"/>
       </w:pPr>
       <w:bookmarkStart w:id="47" w:name="_Toc140160414"/>
-      <w:bookmarkStart w:id="48" w:name="_Toc140225652"/>
+      <w:bookmarkStart w:id="48" w:name="_Toc141336810"/>
       <w:r>
         <w:t>Predictors and Class information</w:t>
       </w:r>
@@ -4775,9 +5022,9 @@
           <w:noProof/>
         </w:rPr>
         <w:drawing>
-          <wp:inline distT="0" distB="0" distL="0" distR="0" wp14:anchorId="6902C0D7" wp14:editId="29ACDC83">
-            <wp:extent cx="3794043" cy="1173258"/>
-            <wp:effectExtent l="0" t="0" r="0" b="8255"/>
+          <wp:inline distT="0" distB="0" distL="0" distR="0" wp14:anchorId="6902C0D7" wp14:editId="2461A37E">
+            <wp:extent cx="4335925" cy="1340827"/>
+            <wp:effectExtent l="19050" t="19050" r="26670" b="12065"/>
             <wp:docPr id="1188913414" name="Picture 1" descr="A blue background with black text&#10;&#10;Description automatically generated"/>
             <wp:cNvGraphicFramePr>
               <a:graphicFrameLocks xmlns:a="http://schemas.openxmlformats.org/drawingml/2006/main" noChangeAspect="1"/>
@@ -4790,7 +5037,7 @@
                     <pic:cNvPicPr/>
                   </pic:nvPicPr>
                   <pic:blipFill>
-                    <a:blip r:embed="rId34"/>
+                    <a:blip r:embed="rId35"/>
                     <a:stretch>
                       <a:fillRect/>
                     </a:stretch>
@@ -4798,11 +5045,16 @@
                   <pic:spPr>
                     <a:xfrm>
                       <a:off x="0" y="0"/>
-                      <a:ext cx="3815371" cy="1179853"/>
+                      <a:ext cx="4404139" cy="1361921"/>
                     </a:xfrm>
                     <a:prstGeom prst="rect">
                       <a:avLst/>
                     </a:prstGeom>
+                    <a:ln>
+                      <a:solidFill>
+                        <a:schemeClr val="accent1"/>
+                      </a:solidFill>
+                    </a:ln>
                   </pic:spPr>
                 </pic:pic>
               </a:graphicData>
@@ -4815,6 +5067,13 @@
       <w:pPr>
         <w:pStyle w:val="ListParagraph"/>
         <w:ind w:left="1440"/>
+        <w:jc w:val="center"/>
+      </w:pPr>
+    </w:p>
+    <w:p>
+      <w:pPr>
+        <w:pStyle w:val="ListParagraph"/>
+        <w:ind w:left="1440"/>
       </w:pPr>
       <w:r>
         <w:t xml:space="preserve">If using the description option, you can either fill in the fields or upload a text file with the information filled in. An example of how to organize the information is given below. </w:t>
@@ -4831,9 +5090,9 @@
           <w:noProof/>
         </w:rPr>
         <w:drawing>
-          <wp:inline distT="0" distB="0" distL="0" distR="0" wp14:anchorId="619D3CD7" wp14:editId="6833F7CB">
-            <wp:extent cx="5091149" cy="822960"/>
-            <wp:effectExtent l="0" t="0" r="0" b="0"/>
+          <wp:inline distT="0" distB="0" distL="0" distR="0" wp14:anchorId="619D3CD7" wp14:editId="71B0E12E">
+            <wp:extent cx="4800600" cy="775994"/>
+            <wp:effectExtent l="19050" t="19050" r="19050" b="24130"/>
             <wp:docPr id="1023897581" name="Picture 1" descr="A close-up of a text&#10;&#10;Description automatically generated"/>
             <wp:cNvGraphicFramePr>
               <a:graphicFrameLocks xmlns:a="http://schemas.openxmlformats.org/drawingml/2006/main" noChangeAspect="1"/>
@@ -4846,7 +5105,7 @@
                     <pic:cNvPicPr/>
                   </pic:nvPicPr>
                   <pic:blipFill>
-                    <a:blip r:embed="rId35"/>
+                    <a:blip r:embed="rId36"/>
                     <a:stretch>
                       <a:fillRect/>
                     </a:stretch>
@@ -4854,11 +5113,16 @@
                   <pic:spPr>
                     <a:xfrm>
                       <a:off x="0" y="0"/>
-                      <a:ext cx="5101764" cy="824676"/>
+                      <a:ext cx="4829034" cy="780590"/>
                     </a:xfrm>
                     <a:prstGeom prst="rect">
                       <a:avLst/>
                     </a:prstGeom>
+                    <a:ln>
+                      <a:solidFill>
+                        <a:schemeClr val="accent1"/>
+                      </a:solidFill>
+                    </a:ln>
                   </pic:spPr>
                 </pic:pic>
               </a:graphicData>

</xml_diff>